<commit_message>
Realizadas modificaciones al analisis de sensibilidad
</commit_message>
<xml_diff>
--- a/CSOF5103 Contratacion y Gerencia/0331CocomoUCP.docx
+++ b/CSOF5103 Contratacion y Gerencia/0331CocomoUCP.docx
@@ -60,7 +60,6 @@
           <w:noProof/>
           <w:sz w:val="22"/>
           <w:szCs w:val="22"/>
-          <w:lang w:eastAsia="en-US"/>
         </w:rPr>
         <w:drawing>
           <wp:inline distT="0" distB="0" distL="0" distR="0">
@@ -327,19 +326,8 @@
                 <w:smallCaps/>
                 <w:sz w:val="22"/>
               </w:rPr>
-              <w:t xml:space="preserve">Código </w:t>
-            </w:r>
-            <w:proofErr w:type="spellStart"/>
-            <w:r>
-              <w:rPr>
-                <w:rFonts w:ascii="Calibri" w:hAnsi="Calibri"/>
-                <w:b/>
-                <w:smallCaps/>
-                <w:sz w:val="22"/>
-              </w:rPr>
-              <w:t>Uniandes</w:t>
-            </w:r>
-            <w:proofErr w:type="spellEnd"/>
+              <w:t>Código Uniandes</w:t>
+            </w:r>
           </w:p>
         </w:tc>
       </w:tr>
@@ -585,16 +573,8 @@
               <w:rPr>
                 <w:rFonts w:ascii="Calibri" w:hAnsi="Calibri"/>
               </w:rPr>
-              <w:t xml:space="preserve">David Pérez </w:t>
-            </w:r>
-            <w:proofErr w:type="spellStart"/>
-            <w:r>
-              <w:rPr>
-                <w:rFonts w:ascii="Calibri" w:hAnsi="Calibri"/>
-              </w:rPr>
-              <w:t>Chibuque</w:t>
-            </w:r>
-            <w:proofErr w:type="spellEnd"/>
+              <w:t>David Pérez Chibuque</w:t>
+            </w:r>
           </w:p>
         </w:tc>
         <w:tc>
@@ -659,33 +639,11 @@
                 <w:rFonts w:ascii="Calibri" w:hAnsi="Calibri"/>
               </w:rPr>
             </w:pPr>
-            <w:proofErr w:type="spellStart"/>
             <w:r>
               <w:rPr>
                 <w:rFonts w:ascii="Calibri" w:hAnsi="Calibri"/>
               </w:rPr>
-              <w:t>Willian</w:t>
-            </w:r>
-            <w:proofErr w:type="spellEnd"/>
-            <w:r>
-              <w:rPr>
-                <w:rFonts w:ascii="Calibri" w:hAnsi="Calibri"/>
-              </w:rPr>
-              <w:t xml:space="preserve"> Alejandro </w:t>
-            </w:r>
-            <w:proofErr w:type="spellStart"/>
-            <w:r>
-              <w:rPr>
-                <w:rFonts w:ascii="Calibri" w:hAnsi="Calibri"/>
-              </w:rPr>
-              <w:t>Idrobo</w:t>
-            </w:r>
-            <w:proofErr w:type="spellEnd"/>
-            <w:r>
-              <w:rPr>
-                <w:rFonts w:ascii="Calibri" w:hAnsi="Calibri"/>
-              </w:rPr>
-              <w:t xml:space="preserve"> Luna</w:t>
+              <w:t>Willian Alejandro Idrobo Luna</w:t>
             </w:r>
           </w:p>
         </w:tc>
@@ -1086,7 +1044,6 @@
                 <w:rFonts w:ascii="Calibri" w:hAnsi="Calibri"/>
               </w:rPr>
             </w:pPr>
-            <w:proofErr w:type="spellStart"/>
             <w:r>
               <w:rPr>
                 <w:rFonts w:ascii="Calibri" w:hAnsi="Calibri"/>
@@ -1094,7 +1051,6 @@
               </w:rPr>
               <w:t>Ingenium</w:t>
             </w:r>
-            <w:proofErr w:type="spellEnd"/>
           </w:p>
         </w:tc>
         <w:tc>
@@ -1186,7 +1142,6 @@
                 <w:rFonts w:ascii="Calibri" w:hAnsi="Calibri"/>
               </w:rPr>
             </w:pPr>
-            <w:proofErr w:type="spellStart"/>
             <w:r>
               <w:rPr>
                 <w:rFonts w:ascii="Calibri" w:hAnsi="Calibri"/>
@@ -1194,7 +1149,6 @@
               </w:rPr>
               <w:t>Ingenium</w:t>
             </w:r>
-            <w:proofErr w:type="spellEnd"/>
           </w:p>
         </w:tc>
         <w:tc>
@@ -1285,7 +1239,6 @@
                 <w:rFonts w:ascii="Calibri" w:hAnsi="Calibri"/>
               </w:rPr>
             </w:pPr>
-            <w:proofErr w:type="spellStart"/>
             <w:r>
               <w:rPr>
                 <w:rFonts w:ascii="Calibri" w:hAnsi="Calibri"/>
@@ -1293,7 +1246,6 @@
               </w:rPr>
               <w:t>Ingenium</w:t>
             </w:r>
-            <w:proofErr w:type="spellEnd"/>
           </w:p>
         </w:tc>
         <w:tc>
@@ -1525,7 +1477,6 @@
           <w:noProof/>
           <w:sz w:val="22"/>
           <w:szCs w:val="22"/>
-          <w:lang w:eastAsia="en-US"/>
         </w:rPr>
         <w:drawing>
           <wp:inline distT="0" distB="0" distL="0" distR="0">
@@ -1779,7 +1730,7 @@
           <w:sz w:val="22"/>
           <w:szCs w:val="22"/>
         </w:rPr>
-        <w:t>Como punto de partida para la estimación de recursos, se tomara como referencia  un ejercicio propio realizado previamente, en el curso de Conceptos Avanzados de Ingeniería de Software; en el cual se determino el tamaño del software a partir del método de puntos de función. Estos resultados obtenidos con antelación nos darán la base para realizar nuestras estimaciones de recursos.</w:t>
+        <w:t>Como punto de partida para la estimación de recursos, se tomara como un ejercicio realizado previamente en el curso de Conceptos Avanzados de Ingeniería de Software; en el cual se determino el tamaño del software a partir del método de puntos de función. Estos resultados obtenidos con antelación nos darán la base para realizar nuestras estimaciones de recursos.</w:t>
       </w:r>
     </w:p>
     <w:p>
@@ -1857,14 +1808,14 @@
       </w:r>
       <w:r>
         <w:rPr>
-          <w:rStyle w:val="FootnoteReference"/>
+          <w:rStyle w:val="Refdenotaalpie"/>
           <w:rFonts w:ascii="Calibri" w:hAnsi="Calibri"/>
           <w:b/>
           <w:smallCaps/>
           <w:sz w:val="22"/>
           <w:szCs w:val="22"/>
         </w:rPr>
-        <w:footnoteReference w:id="1"/>
+        <w:footnoteReference w:id="2"/>
       </w:r>
     </w:p>
     <w:p>
@@ -1957,7 +1908,7 @@
     </w:p>
     <w:p>
       <w:pPr>
-        <w:pStyle w:val="ListParagraph"/>
+        <w:pStyle w:val="Prrafodelista"/>
         <w:numPr>
           <w:ilvl w:val="0"/>
           <w:numId w:val="28"/>
@@ -1981,7 +1932,7 @@
     </w:p>
     <w:p>
       <w:pPr>
-        <w:pStyle w:val="ListParagraph"/>
+        <w:pStyle w:val="Prrafodelista"/>
         <w:numPr>
           <w:ilvl w:val="0"/>
           <w:numId w:val="28"/>
@@ -2006,7 +1957,7 @@
     </w:p>
     <w:p>
       <w:pPr>
-        <w:pStyle w:val="ListParagraph"/>
+        <w:pStyle w:val="Prrafodelista"/>
         <w:numPr>
           <w:ilvl w:val="0"/>
           <w:numId w:val="28"/>
@@ -2030,7 +1981,7 @@
     </w:p>
     <w:p>
       <w:pPr>
-        <w:pStyle w:val="ListParagraph"/>
+        <w:pStyle w:val="Prrafodelista"/>
         <w:numPr>
           <w:ilvl w:val="0"/>
           <w:numId w:val="28"/>
@@ -2090,7 +2041,7 @@
     </w:p>
     <w:p>
       <w:pPr>
-        <w:pStyle w:val="ListParagraph"/>
+        <w:pStyle w:val="Prrafodelista"/>
         <w:numPr>
           <w:ilvl w:val="0"/>
           <w:numId w:val="30"/>
@@ -2113,7 +2064,7 @@
     </w:p>
     <w:p>
       <w:pPr>
-        <w:pStyle w:val="ListParagraph"/>
+        <w:pStyle w:val="Prrafodelista"/>
         <w:numPr>
           <w:ilvl w:val="0"/>
           <w:numId w:val="30"/>
@@ -2136,7 +2087,7 @@
     </w:p>
     <w:p>
       <w:pPr>
-        <w:pStyle w:val="ListParagraph"/>
+        <w:pStyle w:val="Prrafodelista"/>
         <w:numPr>
           <w:ilvl w:val="0"/>
           <w:numId w:val="30"/>
@@ -2159,7 +2110,7 @@
     </w:p>
     <w:p>
       <w:pPr>
-        <w:pStyle w:val="ListParagraph"/>
+        <w:pStyle w:val="Prrafodelista"/>
         <w:numPr>
           <w:ilvl w:val="0"/>
           <w:numId w:val="30"/>
@@ -2204,43 +2155,7 @@
           <w:sz w:val="22"/>
           <w:szCs w:val="22"/>
         </w:rPr>
-        <w:t>El director del departamento de compras desea poder conocer las solicitudes de compra máximo dos (2) minutos después de que estas sean aprobadas por los directores de área. Cabe anotar que actualmente, este proceso toma en promedio dos días, dado que el departamento de compras funciona directamente en el almacén que se encuentra ubicado en la zona industrial de Bogotá. Por otra parte, la empresa cuenta con oficinas en Bogotá (</w:t>
-      </w:r>
-      <w:proofErr w:type="spellStart"/>
-      <w:r>
-        <w:rPr>
-          <w:rFonts w:ascii="Calibri" w:hAnsi="Calibri"/>
-          <w:sz w:val="22"/>
-          <w:szCs w:val="22"/>
-        </w:rPr>
-        <w:t>World</w:t>
-      </w:r>
-      <w:proofErr w:type="spellEnd"/>
-      <w:r>
-        <w:rPr>
-          <w:rFonts w:ascii="Calibri" w:hAnsi="Calibri"/>
-          <w:sz w:val="22"/>
-          <w:szCs w:val="22"/>
-        </w:rPr>
-        <w:t xml:space="preserve"> </w:t>
-      </w:r>
-      <w:proofErr w:type="spellStart"/>
-      <w:r>
-        <w:rPr>
-          <w:rFonts w:ascii="Calibri" w:hAnsi="Calibri"/>
-          <w:sz w:val="22"/>
-          <w:szCs w:val="22"/>
-        </w:rPr>
-        <w:t>Trade</w:t>
-      </w:r>
-      <w:proofErr w:type="spellEnd"/>
-      <w:r>
-        <w:rPr>
-          <w:rFonts w:ascii="Calibri" w:hAnsi="Calibri"/>
-          <w:sz w:val="22"/>
-          <w:szCs w:val="22"/>
-        </w:rPr>
-        <w:t xml:space="preserve"> Center), Medellín, Barranquilla y Cali.</w:t>
+        <w:t>El director del departamento de compras desea poder conocer las solicitudes de compra máximo dos (2) minutos después de que estas sean aprobadas por los directores de área. Cabe anotar que actualmente, este proceso toma en promedio dos días, dado que el departamento de compras funciona directamente en el almacén que se encuentra ubicado en la zona industrial de Bogotá. Por otra parte, la empresa cuenta con oficinas en Bogotá (World Trade Center), Medellín, Barranquilla y Cali.</w:t>
       </w:r>
     </w:p>
     <w:p>
@@ -2543,7 +2458,6 @@
         </w:rPr>
         <w:t xml:space="preserve">Para realizar la estimación por medio de COCOMO II se uso como base la herramienta </w:t>
       </w:r>
-      <w:proofErr w:type="spellStart"/>
       <w:r>
         <w:rPr>
           <w:rFonts w:ascii="Calibri" w:hAnsi="Calibri"/>
@@ -2551,36 +2465,31 @@
           <w:sz w:val="22"/>
           <w:szCs w:val="22"/>
         </w:rPr>
-        <w:t>Cocomo</w:t>
+        <w:t>Cocomo II Estimation</w:t>
       </w:r>
-      <w:proofErr w:type="spellEnd"/>
       <w:r>
         <w:rPr>
           <w:rFonts w:ascii="Calibri" w:hAnsi="Calibri"/>
-          <w:b/>
-          <w:sz w:val="22"/>
-          <w:szCs w:val="22"/>
-        </w:rPr>
-        <w:t xml:space="preserve"> II </w:t>
+          <w:sz w:val="22"/>
+          <w:szCs w:val="22"/>
+        </w:rPr>
+        <w:t xml:space="preserve"> (ver referencias), no obstante esta debió ser modificada p</w:t>
       </w:r>
-      <w:proofErr w:type="spellStart"/>
       <w:r>
         <w:rPr>
           <w:rFonts w:ascii="Calibri" w:hAnsi="Calibri"/>
-          <w:b/>
-          <w:sz w:val="22"/>
-          <w:szCs w:val="22"/>
-        </w:rPr>
-        <w:t>Estimation</w:t>
+          <w:sz w:val="22"/>
+          <w:szCs w:val="22"/>
+        </w:rPr>
+        <w:t xml:space="preserve">uesto que solo consideraba el </w:t>
       </w:r>
-      <w:proofErr w:type="spellEnd"/>
       <w:r>
         <w:rPr>
           <w:rFonts w:ascii="Calibri" w:hAnsi="Calibri"/>
           <w:sz w:val="22"/>
           <w:szCs w:val="22"/>
         </w:rPr>
-        <w:t xml:space="preserve"> (ver referencias), no obstante esta debió ser modificada puesto que solo consideraba  el  modelo de diseño temprano. Con la herramienta ya ajustada para nuestras necesidades obtenemos lo siguiente para nuestro caso particular.</w:t>
+        <w:t>modelo de diseño temprano. Con la herramienta ya ajustada para nuestras necesidades obtenemos lo siguiente para nuestro caso particular.</w:t>
       </w:r>
     </w:p>
     <w:p>
@@ -2661,7 +2570,7 @@
     </w:p>
     <w:p>
       <w:pPr>
-        <w:pStyle w:val="Caption"/>
+        <w:pStyle w:val="Epgrafe"/>
         <w:keepNext/>
         <w:spacing w:after="120"/>
         <w:jc w:val="center"/>
@@ -3009,7 +2918,6 @@
                 <w:color w:val="auto"/>
               </w:rPr>
             </w:pPr>
-            <w:proofErr w:type="spellStart"/>
             <w:r>
               <w:rPr>
                 <w:rFonts w:asciiTheme="minorHAnsi" w:eastAsia="Times New Roman" w:hAnsiTheme="minorHAnsi" w:cstheme="minorHAnsi"/>
@@ -3019,7 +2927,6 @@
               </w:rPr>
               <w:t>Modulos</w:t>
             </w:r>
-            <w:proofErr w:type="spellEnd"/>
           </w:p>
         </w:tc>
         <w:tc>
@@ -3046,7 +2953,6 @@
                 <w:szCs w:val="18"/>
               </w:rPr>
             </w:pPr>
-            <w:proofErr w:type="spellStart"/>
             <w:r>
               <w:rPr>
                 <w:rFonts w:asciiTheme="minorHAnsi" w:eastAsia="Times New Roman" w:hAnsiTheme="minorHAnsi" w:cstheme="minorHAnsi"/>
@@ -3056,7 +2962,6 @@
               </w:rPr>
               <w:t>Low</w:t>
             </w:r>
-            <w:proofErr w:type="spellEnd"/>
           </w:p>
         </w:tc>
         <w:tc>
@@ -3083,7 +2988,6 @@
                 <w:szCs w:val="18"/>
               </w:rPr>
             </w:pPr>
-            <w:proofErr w:type="spellStart"/>
             <w:r>
               <w:rPr>
                 <w:rFonts w:asciiTheme="minorHAnsi" w:eastAsia="Times New Roman" w:hAnsiTheme="minorHAnsi" w:cstheme="minorHAnsi"/>
@@ -3093,7 +2997,6 @@
               </w:rPr>
               <w:t>Avg</w:t>
             </w:r>
-            <w:proofErr w:type="spellEnd"/>
           </w:p>
         </w:tc>
         <w:tc>
@@ -3120,7 +3023,6 @@
                 <w:szCs w:val="18"/>
               </w:rPr>
             </w:pPr>
-            <w:proofErr w:type="spellStart"/>
             <w:r>
               <w:rPr>
                 <w:rFonts w:asciiTheme="minorHAnsi" w:eastAsia="Times New Roman" w:hAnsiTheme="minorHAnsi" w:cstheme="minorHAnsi"/>
@@ -3130,7 +3032,6 @@
               </w:rPr>
               <w:t>High</w:t>
             </w:r>
-            <w:proofErr w:type="spellEnd"/>
           </w:p>
         </w:tc>
         <w:tc>
@@ -3157,7 +3058,6 @@
                 <w:szCs w:val="18"/>
               </w:rPr>
             </w:pPr>
-            <w:proofErr w:type="spellStart"/>
             <w:r>
               <w:rPr>
                 <w:rFonts w:asciiTheme="minorHAnsi" w:eastAsia="Times New Roman" w:hAnsiTheme="minorHAnsi" w:cstheme="minorHAnsi"/>
@@ -3167,7 +3067,6 @@
               </w:rPr>
               <w:t>Low</w:t>
             </w:r>
-            <w:proofErr w:type="spellEnd"/>
           </w:p>
         </w:tc>
         <w:tc>
@@ -3194,7 +3093,6 @@
                 <w:szCs w:val="18"/>
               </w:rPr>
             </w:pPr>
-            <w:proofErr w:type="spellStart"/>
             <w:r>
               <w:rPr>
                 <w:rFonts w:asciiTheme="minorHAnsi" w:eastAsia="Times New Roman" w:hAnsiTheme="minorHAnsi" w:cstheme="minorHAnsi"/>
@@ -3204,7 +3102,6 @@
               </w:rPr>
               <w:t>Avg</w:t>
             </w:r>
-            <w:proofErr w:type="spellEnd"/>
           </w:p>
         </w:tc>
         <w:tc>
@@ -3231,7 +3128,6 @@
                 <w:szCs w:val="18"/>
               </w:rPr>
             </w:pPr>
-            <w:proofErr w:type="spellStart"/>
             <w:r>
               <w:rPr>
                 <w:rFonts w:asciiTheme="minorHAnsi" w:eastAsia="Times New Roman" w:hAnsiTheme="minorHAnsi" w:cstheme="minorHAnsi"/>
@@ -3241,7 +3137,6 @@
               </w:rPr>
               <w:t>High</w:t>
             </w:r>
-            <w:proofErr w:type="spellEnd"/>
           </w:p>
         </w:tc>
         <w:tc>
@@ -3268,7 +3163,6 @@
                 <w:szCs w:val="18"/>
               </w:rPr>
             </w:pPr>
-            <w:proofErr w:type="spellStart"/>
             <w:r>
               <w:rPr>
                 <w:rFonts w:asciiTheme="minorHAnsi" w:eastAsia="Times New Roman" w:hAnsiTheme="minorHAnsi" w:cstheme="minorHAnsi"/>
@@ -3278,7 +3172,6 @@
               </w:rPr>
               <w:t>Low</w:t>
             </w:r>
-            <w:proofErr w:type="spellEnd"/>
           </w:p>
         </w:tc>
         <w:tc>
@@ -3305,7 +3198,6 @@
                 <w:szCs w:val="18"/>
               </w:rPr>
             </w:pPr>
-            <w:proofErr w:type="spellStart"/>
             <w:r>
               <w:rPr>
                 <w:rFonts w:asciiTheme="minorHAnsi" w:eastAsia="Times New Roman" w:hAnsiTheme="minorHAnsi" w:cstheme="minorHAnsi"/>
@@ -3315,7 +3207,6 @@
               </w:rPr>
               <w:t>Avg</w:t>
             </w:r>
-            <w:proofErr w:type="spellEnd"/>
           </w:p>
         </w:tc>
         <w:tc>
@@ -3342,7 +3233,6 @@
                 <w:szCs w:val="18"/>
               </w:rPr>
             </w:pPr>
-            <w:proofErr w:type="spellStart"/>
             <w:r>
               <w:rPr>
                 <w:rFonts w:asciiTheme="minorHAnsi" w:eastAsia="Times New Roman" w:hAnsiTheme="minorHAnsi" w:cstheme="minorHAnsi"/>
@@ -3352,7 +3242,6 @@
               </w:rPr>
               <w:t>High</w:t>
             </w:r>
-            <w:proofErr w:type="spellEnd"/>
           </w:p>
         </w:tc>
         <w:tc>
@@ -3379,7 +3268,6 @@
                 <w:szCs w:val="18"/>
               </w:rPr>
             </w:pPr>
-            <w:proofErr w:type="spellStart"/>
             <w:r>
               <w:rPr>
                 <w:rFonts w:asciiTheme="minorHAnsi" w:eastAsia="Times New Roman" w:hAnsiTheme="minorHAnsi" w:cstheme="minorHAnsi"/>
@@ -3389,7 +3277,6 @@
               </w:rPr>
               <w:t>Low</w:t>
             </w:r>
-            <w:proofErr w:type="spellEnd"/>
           </w:p>
         </w:tc>
         <w:tc>
@@ -3416,7 +3303,6 @@
                 <w:szCs w:val="18"/>
               </w:rPr>
             </w:pPr>
-            <w:proofErr w:type="spellStart"/>
             <w:r>
               <w:rPr>
                 <w:rFonts w:asciiTheme="minorHAnsi" w:eastAsia="Times New Roman" w:hAnsiTheme="minorHAnsi" w:cstheme="minorHAnsi"/>
@@ -3426,7 +3312,6 @@
               </w:rPr>
               <w:t>Avg</w:t>
             </w:r>
-            <w:proofErr w:type="spellEnd"/>
           </w:p>
         </w:tc>
         <w:tc>
@@ -3453,7 +3338,6 @@
                 <w:szCs w:val="18"/>
               </w:rPr>
             </w:pPr>
-            <w:proofErr w:type="spellStart"/>
             <w:r>
               <w:rPr>
                 <w:rFonts w:asciiTheme="minorHAnsi" w:eastAsia="Times New Roman" w:hAnsiTheme="minorHAnsi" w:cstheme="minorHAnsi"/>
@@ -3463,7 +3347,6 @@
               </w:rPr>
               <w:t>High</w:t>
             </w:r>
-            <w:proofErr w:type="spellEnd"/>
           </w:p>
         </w:tc>
         <w:tc>
@@ -3490,7 +3373,6 @@
                 <w:szCs w:val="18"/>
               </w:rPr>
             </w:pPr>
-            <w:proofErr w:type="spellStart"/>
             <w:r>
               <w:rPr>
                 <w:rFonts w:asciiTheme="minorHAnsi" w:eastAsia="Times New Roman" w:hAnsiTheme="minorHAnsi" w:cstheme="minorHAnsi"/>
@@ -3500,7 +3382,6 @@
               </w:rPr>
               <w:t>Low</w:t>
             </w:r>
-            <w:proofErr w:type="spellEnd"/>
           </w:p>
         </w:tc>
         <w:tc>
@@ -3527,7 +3408,6 @@
                 <w:szCs w:val="18"/>
               </w:rPr>
             </w:pPr>
-            <w:proofErr w:type="spellStart"/>
             <w:r>
               <w:rPr>
                 <w:rFonts w:asciiTheme="minorHAnsi" w:eastAsia="Times New Roman" w:hAnsiTheme="minorHAnsi" w:cstheme="minorHAnsi"/>
@@ -3537,7 +3417,6 @@
               </w:rPr>
               <w:t>Avg</w:t>
             </w:r>
-            <w:proofErr w:type="spellEnd"/>
           </w:p>
         </w:tc>
         <w:tc>
@@ -3564,7 +3443,6 @@
                 <w:szCs w:val="18"/>
               </w:rPr>
             </w:pPr>
-            <w:proofErr w:type="spellStart"/>
             <w:r>
               <w:rPr>
                 <w:rFonts w:asciiTheme="minorHAnsi" w:eastAsia="Times New Roman" w:hAnsiTheme="minorHAnsi" w:cstheme="minorHAnsi"/>
@@ -3574,7 +3452,6 @@
               </w:rPr>
               <w:t>High</w:t>
             </w:r>
-            <w:proofErr w:type="spellEnd"/>
           </w:p>
         </w:tc>
         <w:tc>
@@ -3612,21 +3489,8 @@
                 <w:iCs/>
                 <w:color w:val="auto"/>
               </w:rPr>
-              <w:t xml:space="preserve">Total </w:t>
-            </w:r>
-            <w:proofErr w:type="spellStart"/>
-            <w:r>
-              <w:rPr>
-                <w:rFonts w:asciiTheme="minorHAnsi" w:eastAsia="Times New Roman" w:hAnsiTheme="minorHAnsi" w:cstheme="minorHAnsi"/>
-                <w:b/>
-                <w:bCs/>
-                <w:i/>
-                <w:iCs/>
-                <w:color w:val="auto"/>
-              </w:rPr>
-              <w:t>PFs</w:t>
-            </w:r>
-            <w:proofErr w:type="spellEnd"/>
+              <w:t>Total PFs</w:t>
+            </w:r>
           </w:p>
         </w:tc>
       </w:tr>
@@ -3673,7 +3537,7 @@
               <w:bottom w:val="single" w:sz="4" w:space="0" w:color="auto"/>
               <w:right w:val="single" w:sz="4" w:space="0" w:color="auto"/>
             </w:tcBorders>
-            <w:shd w:val="clear" w:color="auto" w:fill="auto"/>
+            <w:shd w:val="clear" w:color="auto" w:fill="F2F2F2" w:themeFill="background1" w:themeFillShade="F2"/>
             <w:noWrap/>
             <w:vAlign w:val="center"/>
             <w:hideMark/>
@@ -3953,7 +3817,7 @@
               <w:bottom w:val="single" w:sz="4" w:space="0" w:color="auto"/>
               <w:right w:val="single" w:sz="12" w:space="0" w:color="auto"/>
             </w:tcBorders>
-            <w:shd w:val="clear" w:color="auto" w:fill="auto"/>
+            <w:shd w:val="clear" w:color="auto" w:fill="F2F2F2" w:themeFill="background1" w:themeFillShade="F2"/>
             <w:noWrap/>
             <w:vAlign w:val="center"/>
             <w:hideMark/>
@@ -4058,7 +3922,7 @@
               <w:bottom w:val="single" w:sz="4" w:space="0" w:color="auto"/>
               <w:right w:val="single" w:sz="12" w:space="0" w:color="auto"/>
             </w:tcBorders>
-            <w:shd w:val="clear" w:color="auto" w:fill="auto"/>
+            <w:shd w:val="clear" w:color="auto" w:fill="F2F2F2" w:themeFill="background1" w:themeFillShade="F2"/>
             <w:noWrap/>
             <w:vAlign w:val="center"/>
             <w:hideMark/>
@@ -4128,7 +3992,7 @@
               <w:bottom w:val="single" w:sz="4" w:space="0" w:color="auto"/>
               <w:right w:val="single" w:sz="4" w:space="0" w:color="auto"/>
             </w:tcBorders>
-            <w:shd w:val="clear" w:color="auto" w:fill="auto"/>
+            <w:shd w:val="clear" w:color="auto" w:fill="F2F2F2" w:themeFill="background1" w:themeFillShade="F2"/>
             <w:noWrap/>
             <w:vAlign w:val="center"/>
             <w:hideMark/>
@@ -4268,7 +4132,7 @@
               <w:bottom w:val="single" w:sz="4" w:space="0" w:color="auto"/>
               <w:right w:val="single" w:sz="4" w:space="0" w:color="auto"/>
             </w:tcBorders>
-            <w:shd w:val="clear" w:color="auto" w:fill="auto"/>
+            <w:shd w:val="clear" w:color="auto" w:fill="F2F2F2" w:themeFill="background1" w:themeFillShade="F2"/>
             <w:noWrap/>
             <w:vAlign w:val="center"/>
             <w:hideMark/>
@@ -4548,7 +4412,7 @@
               <w:bottom w:val="single" w:sz="4" w:space="0" w:color="auto"/>
               <w:right w:val="single" w:sz="12" w:space="0" w:color="auto"/>
             </w:tcBorders>
-            <w:shd w:val="clear" w:color="auto" w:fill="auto"/>
+            <w:shd w:val="clear" w:color="auto" w:fill="F2F2F2" w:themeFill="background1" w:themeFillShade="F2"/>
             <w:noWrap/>
             <w:vAlign w:val="center"/>
             <w:hideMark/>
@@ -4618,7 +4482,7 @@
               <w:bottom w:val="single" w:sz="4" w:space="0" w:color="auto"/>
               <w:right w:val="single" w:sz="4" w:space="0" w:color="auto"/>
             </w:tcBorders>
-            <w:shd w:val="clear" w:color="auto" w:fill="auto"/>
+            <w:shd w:val="clear" w:color="auto" w:fill="F2F2F2" w:themeFill="background1" w:themeFillShade="F2"/>
             <w:noWrap/>
             <w:vAlign w:val="center"/>
             <w:hideMark/>
@@ -4758,7 +4622,7 @@
               <w:bottom w:val="single" w:sz="4" w:space="0" w:color="auto"/>
               <w:right w:val="single" w:sz="12" w:space="0" w:color="auto"/>
             </w:tcBorders>
-            <w:shd w:val="clear" w:color="auto" w:fill="auto"/>
+            <w:shd w:val="clear" w:color="auto" w:fill="F2F2F2" w:themeFill="background1" w:themeFillShade="F2"/>
             <w:noWrap/>
             <w:vAlign w:val="center"/>
             <w:hideMark/>
@@ -4863,7 +4727,7 @@
               <w:bottom w:val="single" w:sz="4" w:space="0" w:color="auto"/>
               <w:right w:val="single" w:sz="4" w:space="0" w:color="auto"/>
             </w:tcBorders>
-            <w:shd w:val="clear" w:color="auto" w:fill="auto"/>
+            <w:shd w:val="clear" w:color="auto" w:fill="F2F2F2" w:themeFill="background1" w:themeFillShade="F2"/>
             <w:noWrap/>
             <w:vAlign w:val="center"/>
             <w:hideMark/>
@@ -5143,7 +5007,7 @@
               <w:bottom w:val="single" w:sz="4" w:space="0" w:color="auto"/>
               <w:right w:val="single" w:sz="12" w:space="0" w:color="auto"/>
             </w:tcBorders>
-            <w:shd w:val="clear" w:color="auto" w:fill="auto"/>
+            <w:shd w:val="clear" w:color="auto" w:fill="F2F2F2" w:themeFill="background1" w:themeFillShade="F2"/>
             <w:noWrap/>
             <w:vAlign w:val="center"/>
             <w:hideMark/>
@@ -5458,7 +5322,7 @@
               <w:bottom w:val="single" w:sz="4" w:space="0" w:color="auto"/>
               <w:right w:val="single" w:sz="4" w:space="0" w:color="auto"/>
             </w:tcBorders>
-            <w:shd w:val="clear" w:color="auto" w:fill="auto"/>
+            <w:shd w:val="clear" w:color="auto" w:fill="F2F2F2" w:themeFill="background1" w:themeFillShade="F2"/>
             <w:noWrap/>
             <w:vAlign w:val="center"/>
             <w:hideMark/>
@@ -5703,7 +5567,7 @@
               <w:bottom w:val="single" w:sz="4" w:space="0" w:color="auto"/>
               <w:right w:val="single" w:sz="4" w:space="0" w:color="auto"/>
             </w:tcBorders>
-            <w:shd w:val="clear" w:color="auto" w:fill="auto"/>
+            <w:shd w:val="clear" w:color="auto" w:fill="F2F2F2" w:themeFill="background1" w:themeFillShade="F2"/>
             <w:noWrap/>
             <w:vAlign w:val="center"/>
             <w:hideMark/>
@@ -6053,7 +5917,7 @@
               <w:bottom w:val="single" w:sz="4" w:space="0" w:color="auto"/>
               <w:right w:val="single" w:sz="4" w:space="0" w:color="auto"/>
             </w:tcBorders>
-            <w:shd w:val="clear" w:color="auto" w:fill="auto"/>
+            <w:shd w:val="clear" w:color="auto" w:fill="F2F2F2" w:themeFill="background1" w:themeFillShade="F2"/>
             <w:noWrap/>
             <w:vAlign w:val="center"/>
             <w:hideMark/>
@@ -6333,7 +6197,7 @@
               <w:bottom w:val="single" w:sz="4" w:space="0" w:color="auto"/>
               <w:right w:val="single" w:sz="12" w:space="0" w:color="auto"/>
             </w:tcBorders>
-            <w:shd w:val="clear" w:color="auto" w:fill="auto"/>
+            <w:shd w:val="clear" w:color="auto" w:fill="F2F2F2" w:themeFill="background1" w:themeFillShade="F2"/>
             <w:noWrap/>
             <w:vAlign w:val="center"/>
             <w:hideMark/>
@@ -6648,7 +6512,7 @@
               <w:bottom w:val="single" w:sz="4" w:space="0" w:color="auto"/>
               <w:right w:val="single" w:sz="4" w:space="0" w:color="auto"/>
             </w:tcBorders>
-            <w:shd w:val="clear" w:color="auto" w:fill="auto"/>
+            <w:shd w:val="clear" w:color="auto" w:fill="F2F2F2" w:themeFill="background1" w:themeFillShade="F2"/>
             <w:noWrap/>
             <w:vAlign w:val="center"/>
             <w:hideMark/>
@@ -7348,7 +7212,7 @@
               <w:bottom w:val="single" w:sz="4" w:space="0" w:color="auto"/>
               <w:right w:val="single" w:sz="4" w:space="0" w:color="auto"/>
             </w:tcBorders>
-            <w:shd w:val="clear" w:color="auto" w:fill="auto"/>
+            <w:shd w:val="clear" w:color="auto" w:fill="F2F2F2" w:themeFill="background1" w:themeFillShade="F2"/>
             <w:noWrap/>
             <w:vAlign w:val="center"/>
             <w:hideMark/>
@@ -7943,7 +7807,7 @@
               <w:bottom w:val="single" w:sz="4" w:space="0" w:color="auto"/>
               <w:right w:val="single" w:sz="4" w:space="0" w:color="auto"/>
             </w:tcBorders>
-            <w:shd w:val="clear" w:color="auto" w:fill="auto"/>
+            <w:shd w:val="clear" w:color="auto" w:fill="F2F2F2" w:themeFill="background1" w:themeFillShade="F2"/>
             <w:noWrap/>
             <w:vAlign w:val="center"/>
             <w:hideMark/>
@@ -8293,7 +8157,7 @@
               <w:bottom w:val="single" w:sz="4" w:space="0" w:color="auto"/>
               <w:right w:val="single" w:sz="4" w:space="0" w:color="auto"/>
             </w:tcBorders>
-            <w:shd w:val="clear" w:color="auto" w:fill="auto"/>
+            <w:shd w:val="clear" w:color="auto" w:fill="F2F2F2" w:themeFill="background1" w:themeFillShade="F2"/>
             <w:noWrap/>
             <w:vAlign w:val="center"/>
             <w:hideMark/>
@@ -8678,7 +8542,7 @@
               <w:bottom w:val="single" w:sz="4" w:space="0" w:color="auto"/>
               <w:right w:val="single" w:sz="4" w:space="0" w:color="auto"/>
             </w:tcBorders>
-            <w:shd w:val="clear" w:color="auto" w:fill="auto"/>
+            <w:shd w:val="clear" w:color="auto" w:fill="F2F2F2" w:themeFill="background1" w:themeFillShade="F2"/>
             <w:noWrap/>
             <w:vAlign w:val="center"/>
             <w:hideMark/>
@@ -9343,7 +9207,7 @@
               <w:bottom w:val="single" w:sz="4" w:space="0" w:color="auto"/>
               <w:right w:val="single" w:sz="4" w:space="0" w:color="auto"/>
             </w:tcBorders>
-            <w:shd w:val="clear" w:color="auto" w:fill="auto"/>
+            <w:shd w:val="clear" w:color="auto" w:fill="F2F2F2" w:themeFill="background1" w:themeFillShade="F2"/>
             <w:noWrap/>
             <w:vAlign w:val="center"/>
             <w:hideMark/>
@@ -9378,7 +9242,7 @@
               <w:bottom w:val="single" w:sz="4" w:space="0" w:color="auto"/>
               <w:right w:val="single" w:sz="4" w:space="0" w:color="auto"/>
             </w:tcBorders>
-            <w:shd w:val="clear" w:color="auto" w:fill="auto"/>
+            <w:shd w:val="clear" w:color="auto" w:fill="F2F2F2" w:themeFill="background1" w:themeFillShade="F2"/>
             <w:noWrap/>
             <w:vAlign w:val="center"/>
             <w:hideMark/>
@@ -9413,7 +9277,7 @@
               <w:bottom w:val="single" w:sz="4" w:space="0" w:color="auto"/>
               <w:right w:val="single" w:sz="12" w:space="0" w:color="auto"/>
             </w:tcBorders>
-            <w:shd w:val="clear" w:color="auto" w:fill="auto"/>
+            <w:shd w:val="clear" w:color="auto" w:fill="F2F2F2" w:themeFill="background1" w:themeFillShade="F2"/>
             <w:noWrap/>
             <w:vAlign w:val="center"/>
             <w:hideMark/>
@@ -10078,7 +9942,7 @@
               <w:bottom w:val="single" w:sz="12" w:space="0" w:color="auto"/>
               <w:right w:val="single" w:sz="4" w:space="0" w:color="auto"/>
             </w:tcBorders>
-            <w:shd w:val="clear" w:color="auto" w:fill="auto"/>
+            <w:shd w:val="clear" w:color="auto" w:fill="F2F2F2" w:themeFill="background1" w:themeFillShade="F2"/>
             <w:noWrap/>
             <w:vAlign w:val="center"/>
             <w:hideMark/>
@@ -10796,6 +10660,13 @@
                 <w:color w:val="auto"/>
               </w:rPr>
             </w:pPr>
+            <w:r>
+              <w:rPr>
+                <w:rFonts w:asciiTheme="minorHAnsi" w:eastAsia="Times New Roman" w:hAnsiTheme="minorHAnsi" w:cstheme="minorHAnsi"/>
+                <w:color w:val="auto"/>
+              </w:rPr>
+              <w:t>.</w:t>
+            </w:r>
           </w:p>
         </w:tc>
         <w:tc>
@@ -11681,7 +11552,71 @@
           <w:sz w:val="22"/>
           <w:szCs w:val="22"/>
         </w:rPr>
-        <w:t>Una vez definidos contabilizados los puntos de función sin ajustar procedemos a determinar un valor para cada uno de los Factores de Escala y para cada uno de los Multiplicadores de Esfuerzo,  según el criterio del grupo, pero igualmente ceñidos a los requerimientos iniciales del proyecto.</w:t>
+        <w:t xml:space="preserve">Una vez </w:t>
+      </w:r>
+      <w:r>
+        <w:rPr>
+          <w:rFonts w:ascii="Calibri" w:hAnsi="Calibri"/>
+          <w:sz w:val="22"/>
+          <w:szCs w:val="22"/>
+        </w:rPr>
+        <w:t>se han definido y contabilizado</w:t>
+      </w:r>
+      <w:r>
+        <w:rPr>
+          <w:rFonts w:ascii="Calibri" w:hAnsi="Calibri"/>
+          <w:sz w:val="22"/>
+          <w:szCs w:val="22"/>
+        </w:rPr>
+        <w:t xml:space="preserve"> los puntos de función sin ajustar procedemos a determinar un valor</w:t>
+      </w:r>
+      <w:r>
+        <w:rPr>
+          <w:rFonts w:ascii="Calibri" w:hAnsi="Calibri"/>
+          <w:sz w:val="22"/>
+          <w:szCs w:val="22"/>
+        </w:rPr>
+        <w:t xml:space="preserve">, </w:t>
+      </w:r>
+      <w:r>
+        <w:rPr>
+          <w:rFonts w:ascii="Calibri" w:hAnsi="Calibri"/>
+          <w:sz w:val="22"/>
+          <w:szCs w:val="22"/>
+        </w:rPr>
+        <w:t>según el criterio del grupo</w:t>
+      </w:r>
+      <w:r>
+        <w:rPr>
+          <w:rFonts w:ascii="Calibri" w:hAnsi="Calibri"/>
+          <w:sz w:val="22"/>
+          <w:szCs w:val="22"/>
+        </w:rPr>
+        <w:t>,</w:t>
+      </w:r>
+      <w:r>
+        <w:rPr>
+          <w:rFonts w:ascii="Calibri" w:hAnsi="Calibri"/>
+          <w:sz w:val="22"/>
+          <w:szCs w:val="22"/>
+        </w:rPr>
+        <w:t xml:space="preserve"> para cada uno de los Factores de Escala y para cada uno de los Multiplicadores de Esfuerzo,  </w:t>
+      </w:r>
+      <w:r>
+        <w:rPr>
+          <w:rFonts w:ascii="Calibri" w:hAnsi="Calibri"/>
+          <w:sz w:val="22"/>
+          <w:szCs w:val="22"/>
+        </w:rPr>
+        <w:t xml:space="preserve">estos factores de escala están </w:t>
+      </w:r>
+      <w:r>
+        <w:rPr>
+          <w:rFonts w:ascii="Calibri" w:hAnsi="Calibri"/>
+          <w:sz w:val="22"/>
+          <w:szCs w:val="22"/>
+        </w:rPr>
+        <w:t>ceñidos a los requerimientos iniciales del proyecto.</w:t>
       </w:r>
     </w:p>
     <w:p>
@@ -11739,26 +11674,7 @@
           <w:szCs w:val="22"/>
         </w:rPr>
         <w:tab/>
-      </w:r>
-      <w:proofErr w:type="spellStart"/>
-      <w:r>
-        <w:rPr>
-          <w:rFonts w:ascii="Calibri" w:hAnsi="Calibri"/>
-          <w:b/>
-          <w:sz w:val="22"/>
-          <w:szCs w:val="22"/>
-        </w:rPr>
-        <w:t>Cocomo</w:t>
-      </w:r>
-      <w:proofErr w:type="spellEnd"/>
-      <w:r>
-        <w:rPr>
-          <w:rFonts w:ascii="Calibri" w:hAnsi="Calibri"/>
-          <w:b/>
-          <w:sz w:val="22"/>
-          <w:szCs w:val="22"/>
-        </w:rPr>
-        <w:t xml:space="preserve"> II</w:t>
+        <w:t>Cocomo II</w:t>
       </w:r>
       <w:r>
         <w:rPr>
@@ -11786,9 +11702,17 @@
           <w:sz w:val="22"/>
           <w:szCs w:val="22"/>
         </w:rPr>
-        <w:t>PM = A*</w:t>
+        <w:t>PM = A*Size^E*Product(All Effort Multipliers - EM)</w:t>
       </w:r>
-      <w:proofErr w:type="spellStart"/>
+    </w:p>
+    <w:p>
+      <w:pPr>
+        <w:rPr>
+          <w:rFonts w:ascii="Calibri" w:hAnsi="Calibri"/>
+          <w:sz w:val="22"/>
+          <w:szCs w:val="22"/>
+        </w:rPr>
+      </w:pPr>
       <w:r>
         <w:rPr>
           <w:rFonts w:ascii="Calibri" w:hAnsi="Calibri"/>
@@ -11799,9 +11723,8 @@
           <w:sz w:val="22"/>
           <w:szCs w:val="22"/>
         </w:rPr>
-        <w:t>Size^E</w:t>
+        <w:tab/>
       </w:r>
-      <w:proofErr w:type="spellEnd"/>
       <w:r>
         <w:rPr>
           <w:rFonts w:ascii="Calibri" w:hAnsi="Calibri"/>
@@ -11812,10 +11735,8 @@
           <w:sz w:val="22"/>
           <w:szCs w:val="22"/>
         </w:rPr>
-        <w:t>*</w:t>
+        <w:tab/>
       </w:r>
-      <w:proofErr w:type="spellStart"/>
-      <w:proofErr w:type="gramStart"/>
       <w:r>
         <w:rPr>
           <w:rFonts w:ascii="Calibri" w:hAnsi="Calibri"/>
@@ -11826,9 +11747,8 @@
           <w:sz w:val="22"/>
           <w:szCs w:val="22"/>
         </w:rPr>
-        <w:t>Product</w:t>
+        <w:tab/>
       </w:r>
-      <w:proofErr w:type="spellEnd"/>
       <w:r>
         <w:rPr>
           <w:rFonts w:ascii="Calibri" w:hAnsi="Calibri"/>
@@ -11839,86 +11759,8 @@
           <w:sz w:val="22"/>
           <w:szCs w:val="22"/>
         </w:rPr>
-        <w:t>(</w:t>
-      </w:r>
-      <w:proofErr w:type="spellStart"/>
-      <w:proofErr w:type="gramEnd"/>
-      <w:r>
-        <w:rPr>
-          <w:rFonts w:ascii="Calibri" w:hAnsi="Calibri"/>
-          <w:b/>
-          <w:bCs/>
-          <w:i/>
-          <w:iCs/>
-          <w:sz w:val="22"/>
-          <w:szCs w:val="22"/>
-        </w:rPr>
-        <w:t>All</w:t>
-      </w:r>
-      <w:proofErr w:type="spellEnd"/>
-      <w:r>
-        <w:rPr>
-          <w:rFonts w:ascii="Calibri" w:hAnsi="Calibri"/>
-          <w:b/>
-          <w:bCs/>
-          <w:i/>
-          <w:iCs/>
-          <w:sz w:val="22"/>
-          <w:szCs w:val="22"/>
-        </w:rPr>
-        <w:t xml:space="preserve"> </w:t>
-      </w:r>
-      <w:proofErr w:type="spellStart"/>
-      <w:r>
-        <w:rPr>
-          <w:rFonts w:ascii="Calibri" w:hAnsi="Calibri"/>
-          <w:b/>
-          <w:bCs/>
-          <w:i/>
-          <w:iCs/>
-          <w:sz w:val="22"/>
-          <w:szCs w:val="22"/>
-        </w:rPr>
-        <w:t>Effort</w:t>
-      </w:r>
-      <w:proofErr w:type="spellEnd"/>
-      <w:r>
-        <w:rPr>
-          <w:rFonts w:ascii="Calibri" w:hAnsi="Calibri"/>
-          <w:b/>
-          <w:bCs/>
-          <w:i/>
-          <w:iCs/>
-          <w:sz w:val="22"/>
-          <w:szCs w:val="22"/>
-        </w:rPr>
-        <w:t xml:space="preserve"> </w:t>
-      </w:r>
-      <w:proofErr w:type="spellStart"/>
-      <w:r>
-        <w:rPr>
-          <w:rFonts w:ascii="Calibri" w:hAnsi="Calibri"/>
-          <w:b/>
-          <w:bCs/>
-          <w:i/>
-          <w:iCs/>
-          <w:sz w:val="22"/>
-          <w:szCs w:val="22"/>
-        </w:rPr>
-        <w:t>Multipliers</w:t>
-      </w:r>
-      <w:proofErr w:type="spellEnd"/>
-      <w:r>
-        <w:rPr>
-          <w:rFonts w:ascii="Calibri" w:hAnsi="Calibri"/>
-          <w:b/>
-          <w:bCs/>
-          <w:i/>
-          <w:iCs/>
-          <w:sz w:val="22"/>
-          <w:szCs w:val="22"/>
-        </w:rPr>
-        <w:t xml:space="preserve"> - EM)</w:t>
+        <w:tab/>
+        <w:t>Exponent E = B+(0.01*SUM(Scaling Factors))</w:t>
       </w:r>
     </w:p>
     <w:p>
@@ -11929,171 +11771,10 @@
           <w:szCs w:val="22"/>
         </w:rPr>
       </w:pPr>
-      <w:r>
-        <w:rPr>
-          <w:rFonts w:ascii="Calibri" w:hAnsi="Calibri"/>
-          <w:b/>
-          <w:bCs/>
-          <w:i/>
-          <w:iCs/>
-          <w:sz w:val="22"/>
-          <w:szCs w:val="22"/>
-        </w:rPr>
-        <w:tab/>
-      </w:r>
-      <w:r>
-        <w:rPr>
-          <w:rFonts w:ascii="Calibri" w:hAnsi="Calibri"/>
-          <w:b/>
-          <w:bCs/>
-          <w:i/>
-          <w:iCs/>
-          <w:sz w:val="22"/>
-          <w:szCs w:val="22"/>
-        </w:rPr>
-        <w:tab/>
-      </w:r>
-      <w:r>
-        <w:rPr>
-          <w:rFonts w:ascii="Calibri" w:hAnsi="Calibri"/>
-          <w:b/>
-          <w:bCs/>
-          <w:i/>
-          <w:iCs/>
-          <w:sz w:val="22"/>
-          <w:szCs w:val="22"/>
-        </w:rPr>
-        <w:tab/>
-      </w:r>
-      <w:r>
-        <w:rPr>
-          <w:rFonts w:ascii="Calibri" w:hAnsi="Calibri"/>
-          <w:b/>
-          <w:bCs/>
-          <w:i/>
-          <w:iCs/>
-          <w:sz w:val="22"/>
-          <w:szCs w:val="22"/>
-        </w:rPr>
-        <w:tab/>
-      </w:r>
-      <w:proofErr w:type="spellStart"/>
-      <w:r>
-        <w:rPr>
-          <w:rFonts w:ascii="Calibri" w:hAnsi="Calibri"/>
-          <w:b/>
-          <w:bCs/>
-          <w:i/>
-          <w:iCs/>
-          <w:sz w:val="22"/>
-          <w:szCs w:val="22"/>
-        </w:rPr>
-        <w:t>Exponent</w:t>
-      </w:r>
-      <w:proofErr w:type="spellEnd"/>
-      <w:r>
-        <w:rPr>
-          <w:rFonts w:ascii="Calibri" w:hAnsi="Calibri"/>
-          <w:b/>
-          <w:bCs/>
-          <w:i/>
-          <w:iCs/>
-          <w:sz w:val="22"/>
-          <w:szCs w:val="22"/>
-        </w:rPr>
-        <w:t xml:space="preserve"> E = B</w:t>
-      </w:r>
-      <w:proofErr w:type="gramStart"/>
-      <w:r>
-        <w:rPr>
-          <w:rFonts w:ascii="Calibri" w:hAnsi="Calibri"/>
-          <w:b/>
-          <w:bCs/>
-          <w:i/>
-          <w:iCs/>
-          <w:sz w:val="22"/>
-          <w:szCs w:val="22"/>
-        </w:rPr>
-        <w:t>+(</w:t>
-      </w:r>
-      <w:proofErr w:type="gramEnd"/>
-      <w:r>
-        <w:rPr>
-          <w:rFonts w:ascii="Calibri" w:hAnsi="Calibri"/>
-          <w:b/>
-          <w:bCs/>
-          <w:i/>
-          <w:iCs/>
-          <w:sz w:val="22"/>
-          <w:szCs w:val="22"/>
-        </w:rPr>
-        <w:t>0.01*SUM(</w:t>
-      </w:r>
-      <w:proofErr w:type="spellStart"/>
-      <w:r>
-        <w:rPr>
-          <w:rFonts w:ascii="Calibri" w:hAnsi="Calibri"/>
-          <w:b/>
-          <w:bCs/>
-          <w:i/>
-          <w:iCs/>
-          <w:sz w:val="22"/>
-          <w:szCs w:val="22"/>
-        </w:rPr>
-        <w:t>Scaling</w:t>
-      </w:r>
-      <w:proofErr w:type="spellEnd"/>
-      <w:r>
-        <w:rPr>
-          <w:rFonts w:ascii="Calibri" w:hAnsi="Calibri"/>
-          <w:b/>
-          <w:bCs/>
-          <w:i/>
-          <w:iCs/>
-          <w:sz w:val="22"/>
-          <w:szCs w:val="22"/>
-        </w:rPr>
-        <w:t xml:space="preserve"> </w:t>
-      </w:r>
-      <w:proofErr w:type="spellStart"/>
-      <w:r>
-        <w:rPr>
-          <w:rFonts w:ascii="Calibri" w:hAnsi="Calibri"/>
-          <w:b/>
-          <w:bCs/>
-          <w:i/>
-          <w:iCs/>
-          <w:sz w:val="22"/>
-          <w:szCs w:val="22"/>
-        </w:rPr>
-        <w:t>Factors</w:t>
-      </w:r>
-      <w:proofErr w:type="spellEnd"/>
-      <w:r>
-        <w:rPr>
-          <w:rFonts w:ascii="Calibri" w:hAnsi="Calibri"/>
-          <w:b/>
-          <w:bCs/>
-          <w:i/>
-          <w:iCs/>
-          <w:sz w:val="22"/>
-          <w:szCs w:val="22"/>
-        </w:rPr>
-        <w:t>))</w:t>
-      </w:r>
     </w:p>
     <w:p>
       <w:pPr>
-        <w:rPr>
-          <w:rFonts w:ascii="Calibri" w:hAnsi="Calibri"/>
-          <w:sz w:val="22"/>
-          <w:szCs w:val="22"/>
-        </w:rPr>
-      </w:pPr>
-    </w:p>
-    <w:p>
-      <w:pPr>
-        <w:pStyle w:val="Caption"/>
+        <w:pStyle w:val="Epgrafe"/>
         <w:keepNext/>
         <w:spacing w:after="120"/>
         <w:jc w:val="center"/>
@@ -12833,16 +12514,7 @@
     </w:p>
     <w:p>
       <w:pPr>
-        <w:rPr>
-          <w:rFonts w:ascii="Calibri" w:hAnsi="Calibri"/>
-          <w:sz w:val="22"/>
-          <w:szCs w:val="22"/>
-        </w:rPr>
-      </w:pPr>
-    </w:p>
-    <w:p>
-      <w:pPr>
-        <w:pStyle w:val="Caption"/>
+        <w:pStyle w:val="Epgrafe"/>
         <w:keepNext/>
         <w:spacing w:after="120"/>
         <w:jc w:val="center"/>
@@ -12902,7 +12574,7 @@
     </w:p>
     <w:tbl>
       <w:tblPr>
-        <w:tblW w:w="5212" w:type="dxa"/>
+        <w:tblW w:w="0" w:type="auto"/>
         <w:jc w:val="center"/>
         <w:tblCellMar>
           <w:top w:w="28" w:type="dxa"/>
@@ -12929,7 +12601,7 @@
             <w:tcBorders>
               <w:top w:val="single" w:sz="12" w:space="0" w:color="auto"/>
               <w:left w:val="single" w:sz="12" w:space="0" w:color="auto"/>
-              <w:bottom w:val="single" w:sz="4" w:space="0" w:color="auto"/>
+              <w:bottom w:val="single" w:sz="12" w:space="0" w:color="auto"/>
               <w:right w:val="single" w:sz="12" w:space="0" w:color="auto"/>
             </w:tcBorders>
             <w:shd w:val="clear" w:color="auto" w:fill="BFBFBF" w:themeFill="background1" w:themeFillShade="BF"/>
@@ -12952,50 +12624,48 @@
                 <w:b/>
                 <w:bCs/>
               </w:rPr>
-              <w:t xml:space="preserve">EM </w:t>
-            </w:r>
-            <w:proofErr w:type="spellStart"/>
-            <w:r>
+              <w:t>EM Scale</w:t>
+            </w:r>
+          </w:p>
+        </w:tc>
+        <w:tc>
+          <w:tcPr>
+            <w:tcW w:w="4536" w:type="dxa"/>
+            <w:tcBorders>
+              <w:top w:val="single" w:sz="12" w:space="0" w:color="auto"/>
+              <w:left w:val="single" w:sz="12" w:space="0" w:color="auto"/>
+              <w:bottom w:val="single" w:sz="12" w:space="0" w:color="auto"/>
+              <w:right w:val="single" w:sz="12" w:space="0" w:color="auto"/>
+            </w:tcBorders>
+            <w:shd w:val="clear" w:color="auto" w:fill="BFBFBF" w:themeFill="background1" w:themeFillShade="BF"/>
+            <w:noWrap/>
+            <w:vAlign w:val="center"/>
+            <w:hideMark/>
+          </w:tcPr>
+          <w:p>
+            <w:pPr>
+              <w:jc w:val="center"/>
               <w:rPr>
                 <w:rFonts w:asciiTheme="minorHAnsi" w:hAnsiTheme="minorHAnsi" w:cstheme="minorHAnsi"/>
                 <w:b/>
                 <w:bCs/>
               </w:rPr>
-              <w:t>Scale</w:t>
-            </w:r>
-            <w:proofErr w:type="spellEnd"/>
-          </w:p>
-        </w:tc>
-        <w:tc>
-          <w:tcPr>
-            <w:tcW w:w="4536" w:type="dxa"/>
-            <w:tcBorders>
-              <w:top w:val="single" w:sz="12" w:space="0" w:color="auto"/>
-              <w:left w:val="single" w:sz="12" w:space="0" w:color="auto"/>
-              <w:bottom w:val="single" w:sz="4" w:space="0" w:color="auto"/>
-              <w:right w:val="single" w:sz="12" w:space="0" w:color="auto"/>
-            </w:tcBorders>
-            <w:shd w:val="clear" w:color="auto" w:fill="BFBFBF" w:themeFill="background1" w:themeFillShade="BF"/>
-            <w:noWrap/>
-            <w:vAlign w:val="center"/>
-            <w:hideMark/>
-          </w:tcPr>
-          <w:p>
-            <w:pPr>
-              <w:jc w:val="center"/>
+            </w:pPr>
+            <w:r>
               <w:rPr>
                 <w:rFonts w:asciiTheme="minorHAnsi" w:hAnsiTheme="minorHAnsi" w:cstheme="minorHAnsi"/>
                 <w:b/>
                 <w:bCs/>
               </w:rPr>
-            </w:pPr>
+              <w:t>Descrip</w:t>
+            </w:r>
             <w:r>
               <w:rPr>
                 <w:rFonts w:asciiTheme="minorHAnsi" w:hAnsiTheme="minorHAnsi" w:cstheme="minorHAnsi"/>
                 <w:b/>
                 <w:bCs/>
               </w:rPr>
-              <w:t>Descrip</w:t>
+              <w:t>c</w:t>
             </w:r>
             <w:r>
               <w:rPr>
@@ -13003,47 +12673,39 @@
                 <w:b/>
                 <w:bCs/>
               </w:rPr>
-              <w:t>c</w:t>
-            </w:r>
-            <w:r>
+              <w:t>ión</w:t>
+            </w:r>
+          </w:p>
+        </w:tc>
+        <w:tc>
+          <w:tcPr>
+            <w:tcW w:w="1247" w:type="dxa"/>
+            <w:tcBorders>
+              <w:top w:val="single" w:sz="12" w:space="0" w:color="auto"/>
+              <w:left w:val="single" w:sz="12" w:space="0" w:color="auto"/>
+              <w:bottom w:val="single" w:sz="12" w:space="0" w:color="auto"/>
+              <w:right w:val="single" w:sz="12" w:space="0" w:color="auto"/>
+            </w:tcBorders>
+            <w:shd w:val="clear" w:color="auto" w:fill="BFBFBF" w:themeFill="background1" w:themeFillShade="BF"/>
+            <w:noWrap/>
+            <w:vAlign w:val="center"/>
+            <w:hideMark/>
+          </w:tcPr>
+          <w:p>
+            <w:pPr>
+              <w:jc w:val="center"/>
               <w:rPr>
                 <w:rFonts w:asciiTheme="minorHAnsi" w:hAnsiTheme="minorHAnsi" w:cstheme="minorHAnsi"/>
                 <w:b/>
                 <w:bCs/>
               </w:rPr>
-              <w:t>ión</w:t>
-            </w:r>
-          </w:p>
-        </w:tc>
-        <w:tc>
-          <w:tcPr>
-            <w:tcW w:w="1247" w:type="dxa"/>
-            <w:tcBorders>
-              <w:top w:val="single" w:sz="12" w:space="0" w:color="auto"/>
-              <w:left w:val="single" w:sz="12" w:space="0" w:color="auto"/>
-              <w:bottom w:val="single" w:sz="4" w:space="0" w:color="auto"/>
-              <w:right w:val="single" w:sz="12" w:space="0" w:color="auto"/>
-            </w:tcBorders>
-            <w:shd w:val="clear" w:color="auto" w:fill="BFBFBF" w:themeFill="background1" w:themeFillShade="BF"/>
-            <w:noWrap/>
-            <w:vAlign w:val="center"/>
-            <w:hideMark/>
-          </w:tcPr>
-          <w:p>
-            <w:pPr>
-              <w:jc w:val="center"/>
+            </w:pPr>
+            <w:r>
               <w:rPr>
                 <w:rFonts w:asciiTheme="minorHAnsi" w:hAnsiTheme="minorHAnsi" w:cstheme="minorHAnsi"/>
                 <w:b/>
                 <w:bCs/>
               </w:rPr>
-            </w:pPr>
-            <w:r>
-              <w:rPr>
-                <w:rFonts w:asciiTheme="minorHAnsi" w:hAnsiTheme="minorHAnsi" w:cstheme="minorHAnsi"/>
-                <w:b/>
-                <w:bCs/>
-              </w:rPr>
               <w:t>Nivel</w:t>
             </w:r>
           </w:p>
@@ -13054,7 +12716,7 @@
             <w:tcBorders>
               <w:top w:val="single" w:sz="12" w:space="0" w:color="auto"/>
               <w:left w:val="single" w:sz="12" w:space="0" w:color="auto"/>
-              <w:bottom w:val="single" w:sz="4" w:space="0" w:color="auto"/>
+              <w:bottom w:val="single" w:sz="12" w:space="0" w:color="auto"/>
               <w:right w:val="single" w:sz="12" w:space="0" w:color="auto"/>
             </w:tcBorders>
             <w:shd w:val="clear" w:color="auto" w:fill="BFBFBF" w:themeFill="background1" w:themeFillShade="BF"/>
@@ -13091,7 +12753,7 @@
           <w:tcPr>
             <w:tcW w:w="1247" w:type="dxa"/>
             <w:tcBorders>
-              <w:top w:val="single" w:sz="4" w:space="0" w:color="auto"/>
+              <w:top w:val="single" w:sz="12" w:space="0" w:color="auto"/>
               <w:left w:val="single" w:sz="12" w:space="0" w:color="auto"/>
               <w:bottom w:val="single" w:sz="4" w:space="0" w:color="auto"/>
               <w:right w:val="single" w:sz="12" w:space="0" w:color="auto"/>
@@ -13120,7 +12782,7 @@
           <w:tcPr>
             <w:tcW w:w="4536" w:type="dxa"/>
             <w:tcBorders>
-              <w:top w:val="single" w:sz="4" w:space="0" w:color="auto"/>
+              <w:top w:val="single" w:sz="12" w:space="0" w:color="auto"/>
               <w:left w:val="single" w:sz="12" w:space="0" w:color="auto"/>
               <w:bottom w:val="single" w:sz="4" w:space="0" w:color="auto"/>
               <w:right w:val="single" w:sz="12" w:space="0" w:color="auto"/>
@@ -13135,13 +12797,19 @@
                 <w:rFonts w:asciiTheme="minorHAnsi" w:hAnsiTheme="minorHAnsi" w:cstheme="minorHAnsi"/>
               </w:rPr>
             </w:pPr>
+            <w:r>
+              <w:rPr>
+                <w:rFonts w:asciiTheme="minorHAnsi" w:hAnsiTheme="minorHAnsi" w:cstheme="minorHAnsi"/>
+              </w:rPr>
+              <w:t>Fiabilidad requerida del SW</w:t>
+            </w:r>
           </w:p>
         </w:tc>
         <w:tc>
           <w:tcPr>
             <w:tcW w:w="1247" w:type="dxa"/>
             <w:tcBorders>
-              <w:top w:val="single" w:sz="4" w:space="0" w:color="auto"/>
+              <w:top w:val="single" w:sz="12" w:space="0" w:color="auto"/>
               <w:left w:val="single" w:sz="12" w:space="0" w:color="auto"/>
               <w:bottom w:val="single" w:sz="4" w:space="0" w:color="auto"/>
               <w:right w:val="single" w:sz="12" w:space="0" w:color="auto"/>
@@ -13170,7 +12838,7 @@
           <w:tcPr>
             <w:tcW w:w="1021" w:type="dxa"/>
             <w:tcBorders>
-              <w:top w:val="single" w:sz="4" w:space="0" w:color="auto"/>
+              <w:top w:val="single" w:sz="12" w:space="0" w:color="auto"/>
               <w:left w:val="single" w:sz="12" w:space="0" w:color="auto"/>
               <w:bottom w:val="single" w:sz="4" w:space="0" w:color="auto"/>
               <w:right w:val="single" w:sz="12" w:space="0" w:color="auto"/>
@@ -13249,6 +12917,12 @@
                 <w:rFonts w:asciiTheme="minorHAnsi" w:hAnsiTheme="minorHAnsi" w:cstheme="minorHAnsi"/>
               </w:rPr>
             </w:pPr>
+            <w:r>
+              <w:rPr>
+                <w:rFonts w:asciiTheme="minorHAnsi" w:hAnsiTheme="minorHAnsi" w:cstheme="minorHAnsi"/>
+              </w:rPr>
+              <w:t>Tamaño de la base de datos</w:t>
+            </w:r>
           </w:p>
         </w:tc>
         <w:tc>
@@ -13321,7 +12995,7 @@
             <w:tcBorders>
               <w:top w:val="single" w:sz="4" w:space="0" w:color="auto"/>
               <w:left w:val="single" w:sz="12" w:space="0" w:color="auto"/>
-              <w:bottom w:val="single" w:sz="4" w:space="0" w:color="auto"/>
+              <w:bottom w:val="single" w:sz="12" w:space="0" w:color="auto"/>
               <w:right w:val="single" w:sz="12" w:space="0" w:color="auto"/>
             </w:tcBorders>
             <w:shd w:val="clear" w:color="auto" w:fill="D9D9D9" w:themeFill="background1" w:themeFillShade="D9"/>
@@ -13350,7 +13024,7 @@
             <w:tcBorders>
               <w:top w:val="single" w:sz="4" w:space="0" w:color="auto"/>
               <w:left w:val="single" w:sz="12" w:space="0" w:color="auto"/>
-              <w:bottom w:val="single" w:sz="4" w:space="0" w:color="auto"/>
+              <w:bottom w:val="single" w:sz="12" w:space="0" w:color="auto"/>
               <w:right w:val="single" w:sz="12" w:space="0" w:color="auto"/>
             </w:tcBorders>
             <w:shd w:val="clear" w:color="auto" w:fill="F2F2F2" w:themeFill="background1" w:themeFillShade="F2"/>
@@ -13363,6 +13037,12 @@
                 <w:rFonts w:asciiTheme="minorHAnsi" w:hAnsiTheme="minorHAnsi" w:cstheme="minorHAnsi"/>
               </w:rPr>
             </w:pPr>
+            <w:r>
+              <w:rPr>
+                <w:rFonts w:asciiTheme="minorHAnsi" w:hAnsiTheme="minorHAnsi" w:cstheme="minorHAnsi"/>
+              </w:rPr>
+              <w:t>Complejidad del Producto</w:t>
+            </w:r>
           </w:p>
         </w:tc>
         <w:tc>
@@ -13371,7 +13051,7 @@
             <w:tcBorders>
               <w:top w:val="single" w:sz="4" w:space="0" w:color="auto"/>
               <w:left w:val="single" w:sz="12" w:space="0" w:color="auto"/>
-              <w:bottom w:val="single" w:sz="4" w:space="0" w:color="auto"/>
+              <w:bottom w:val="single" w:sz="12" w:space="0" w:color="auto"/>
               <w:right w:val="single" w:sz="12" w:space="0" w:color="auto"/>
             </w:tcBorders>
             <w:shd w:val="clear" w:color="auto" w:fill="auto"/>
@@ -13400,7 +13080,7 @@
             <w:tcBorders>
               <w:top w:val="single" w:sz="4" w:space="0" w:color="auto"/>
               <w:left w:val="single" w:sz="12" w:space="0" w:color="auto"/>
-              <w:bottom w:val="single" w:sz="4" w:space="0" w:color="auto"/>
+              <w:bottom w:val="single" w:sz="12" w:space="0" w:color="auto"/>
               <w:right w:val="single" w:sz="12" w:space="0" w:color="auto"/>
             </w:tcBorders>
             <w:shd w:val="clear" w:color="auto" w:fill="auto"/>
@@ -13433,7 +13113,7 @@
           <w:tcPr>
             <w:tcW w:w="1247" w:type="dxa"/>
             <w:tcBorders>
-              <w:top w:val="single" w:sz="4" w:space="0" w:color="auto"/>
+              <w:top w:val="single" w:sz="12" w:space="0" w:color="auto"/>
               <w:left w:val="single" w:sz="12" w:space="0" w:color="auto"/>
               <w:bottom w:val="single" w:sz="4" w:space="0" w:color="auto"/>
               <w:right w:val="single" w:sz="12" w:space="0" w:color="auto"/>
@@ -13462,7 +13142,7 @@
           <w:tcPr>
             <w:tcW w:w="4536" w:type="dxa"/>
             <w:tcBorders>
-              <w:top w:val="single" w:sz="4" w:space="0" w:color="auto"/>
+              <w:top w:val="single" w:sz="12" w:space="0" w:color="auto"/>
               <w:left w:val="single" w:sz="12" w:space="0" w:color="auto"/>
               <w:bottom w:val="single" w:sz="4" w:space="0" w:color="auto"/>
               <w:right w:val="single" w:sz="12" w:space="0" w:color="auto"/>
@@ -13477,13 +13157,19 @@
                 <w:rFonts w:asciiTheme="minorHAnsi" w:hAnsiTheme="minorHAnsi" w:cstheme="minorHAnsi"/>
               </w:rPr>
             </w:pPr>
+            <w:r>
+              <w:rPr>
+                <w:rFonts w:asciiTheme="minorHAnsi" w:hAnsiTheme="minorHAnsi" w:cstheme="minorHAnsi"/>
+              </w:rPr>
+              <w:t>Adecuación de la Documentación al ciclo de vida</w:t>
+            </w:r>
           </w:p>
         </w:tc>
         <w:tc>
           <w:tcPr>
             <w:tcW w:w="1247" w:type="dxa"/>
             <w:tcBorders>
-              <w:top w:val="single" w:sz="4" w:space="0" w:color="auto"/>
+              <w:top w:val="single" w:sz="12" w:space="0" w:color="auto"/>
               <w:left w:val="single" w:sz="12" w:space="0" w:color="auto"/>
               <w:bottom w:val="single" w:sz="4" w:space="0" w:color="auto"/>
               <w:right w:val="single" w:sz="12" w:space="0" w:color="auto"/>
@@ -13512,7 +13198,7 @@
           <w:tcPr>
             <w:tcW w:w="1021" w:type="dxa"/>
             <w:tcBorders>
-              <w:top w:val="single" w:sz="4" w:space="0" w:color="auto"/>
+              <w:top w:val="single" w:sz="12" w:space="0" w:color="auto"/>
               <w:left w:val="single" w:sz="12" w:space="0" w:color="auto"/>
               <w:bottom w:val="single" w:sz="4" w:space="0" w:color="auto"/>
               <w:right w:val="single" w:sz="12" w:space="0" w:color="auto"/>
@@ -13549,7 +13235,7 @@
             <w:tcBorders>
               <w:top w:val="single" w:sz="4" w:space="0" w:color="auto"/>
               <w:left w:val="single" w:sz="12" w:space="0" w:color="auto"/>
-              <w:bottom w:val="single" w:sz="4" w:space="0" w:color="auto"/>
+              <w:bottom w:val="single" w:sz="12" w:space="0" w:color="auto"/>
               <w:right w:val="single" w:sz="12" w:space="0" w:color="auto"/>
             </w:tcBorders>
             <w:shd w:val="clear" w:color="auto" w:fill="D9D9D9" w:themeFill="background1" w:themeFillShade="D9"/>
@@ -13578,7 +13264,7 @@
             <w:tcBorders>
               <w:top w:val="single" w:sz="4" w:space="0" w:color="auto"/>
               <w:left w:val="single" w:sz="12" w:space="0" w:color="auto"/>
-              <w:bottom w:val="single" w:sz="4" w:space="0" w:color="auto"/>
+              <w:bottom w:val="single" w:sz="12" w:space="0" w:color="auto"/>
               <w:right w:val="single" w:sz="12" w:space="0" w:color="auto"/>
             </w:tcBorders>
             <w:shd w:val="clear" w:color="auto" w:fill="F2F2F2" w:themeFill="background1" w:themeFillShade="F2"/>
@@ -13591,6 +13277,12 @@
                 <w:rFonts w:asciiTheme="minorHAnsi" w:hAnsiTheme="minorHAnsi" w:cstheme="minorHAnsi"/>
               </w:rPr>
             </w:pPr>
+            <w:r>
+              <w:rPr>
+                <w:rFonts w:asciiTheme="minorHAnsi" w:hAnsiTheme="minorHAnsi" w:cstheme="minorHAnsi"/>
+              </w:rPr>
+              <w:t>Reutilización Requerida</w:t>
+            </w:r>
           </w:p>
         </w:tc>
         <w:tc>
@@ -13599,7 +13291,7 @@
             <w:tcBorders>
               <w:top w:val="single" w:sz="4" w:space="0" w:color="auto"/>
               <w:left w:val="single" w:sz="12" w:space="0" w:color="auto"/>
-              <w:bottom w:val="single" w:sz="4" w:space="0" w:color="auto"/>
+              <w:bottom w:val="single" w:sz="12" w:space="0" w:color="auto"/>
               <w:right w:val="single" w:sz="12" w:space="0" w:color="auto"/>
             </w:tcBorders>
             <w:shd w:val="clear" w:color="auto" w:fill="auto"/>
@@ -13628,7 +13320,7 @@
             <w:tcBorders>
               <w:top w:val="single" w:sz="4" w:space="0" w:color="auto"/>
               <w:left w:val="single" w:sz="12" w:space="0" w:color="auto"/>
-              <w:bottom w:val="single" w:sz="4" w:space="0" w:color="auto"/>
+              <w:bottom w:val="single" w:sz="12" w:space="0" w:color="auto"/>
               <w:right w:val="single" w:sz="12" w:space="0" w:color="auto"/>
             </w:tcBorders>
             <w:shd w:val="clear" w:color="auto" w:fill="auto"/>
@@ -13661,7 +13353,7 @@
           <w:tcPr>
             <w:tcW w:w="1247" w:type="dxa"/>
             <w:tcBorders>
-              <w:top w:val="single" w:sz="4" w:space="0" w:color="auto"/>
+              <w:top w:val="single" w:sz="12" w:space="0" w:color="auto"/>
               <w:left w:val="single" w:sz="12" w:space="0" w:color="auto"/>
               <w:bottom w:val="single" w:sz="4" w:space="0" w:color="auto"/>
               <w:right w:val="single" w:sz="12" w:space="0" w:color="auto"/>
@@ -13690,7 +13382,7 @@
           <w:tcPr>
             <w:tcW w:w="4536" w:type="dxa"/>
             <w:tcBorders>
-              <w:top w:val="single" w:sz="4" w:space="0" w:color="auto"/>
+              <w:top w:val="single" w:sz="12" w:space="0" w:color="auto"/>
               <w:left w:val="single" w:sz="12" w:space="0" w:color="auto"/>
               <w:bottom w:val="single" w:sz="4" w:space="0" w:color="auto"/>
               <w:right w:val="single" w:sz="12" w:space="0" w:color="auto"/>
@@ -13705,13 +13397,19 @@
                 <w:rFonts w:asciiTheme="minorHAnsi" w:hAnsiTheme="minorHAnsi" w:cstheme="minorHAnsi"/>
               </w:rPr>
             </w:pPr>
+            <w:r>
+              <w:rPr>
+                <w:rFonts w:asciiTheme="minorHAnsi" w:hAnsiTheme="minorHAnsi" w:cstheme="minorHAnsi"/>
+              </w:rPr>
+              <w:t>Restricciones en el tiempo de ejecución</w:t>
+            </w:r>
           </w:p>
         </w:tc>
         <w:tc>
           <w:tcPr>
             <w:tcW w:w="1247" w:type="dxa"/>
             <w:tcBorders>
-              <w:top w:val="single" w:sz="4" w:space="0" w:color="auto"/>
+              <w:top w:val="single" w:sz="12" w:space="0" w:color="auto"/>
               <w:left w:val="single" w:sz="12" w:space="0" w:color="auto"/>
               <w:bottom w:val="single" w:sz="4" w:space="0" w:color="auto"/>
               <w:right w:val="single" w:sz="12" w:space="0" w:color="auto"/>
@@ -13740,7 +13438,7 @@
           <w:tcPr>
             <w:tcW w:w="1021" w:type="dxa"/>
             <w:tcBorders>
-              <w:top w:val="single" w:sz="4" w:space="0" w:color="auto"/>
+              <w:top w:val="single" w:sz="12" w:space="0" w:color="auto"/>
               <w:left w:val="single" w:sz="12" w:space="0" w:color="auto"/>
               <w:bottom w:val="single" w:sz="4" w:space="0" w:color="auto"/>
               <w:right w:val="single" w:sz="12" w:space="0" w:color="auto"/>
@@ -13819,6 +13517,12 @@
                 <w:rFonts w:asciiTheme="minorHAnsi" w:hAnsiTheme="minorHAnsi" w:cstheme="minorHAnsi"/>
               </w:rPr>
             </w:pPr>
+            <w:r>
+              <w:rPr>
+                <w:rFonts w:asciiTheme="minorHAnsi" w:hAnsiTheme="minorHAnsi" w:cstheme="minorHAnsi"/>
+              </w:rPr>
+              <w:t>Limitaciones de memoria principal</w:t>
+            </w:r>
           </w:p>
         </w:tc>
         <w:tc>
@@ -13891,7 +13595,7 @@
             <w:tcBorders>
               <w:top w:val="single" w:sz="4" w:space="0" w:color="auto"/>
               <w:left w:val="single" w:sz="12" w:space="0" w:color="auto"/>
-              <w:bottom w:val="single" w:sz="4" w:space="0" w:color="auto"/>
+              <w:bottom w:val="single" w:sz="12" w:space="0" w:color="auto"/>
               <w:right w:val="single" w:sz="12" w:space="0" w:color="auto"/>
             </w:tcBorders>
             <w:shd w:val="clear" w:color="auto" w:fill="D9D9D9" w:themeFill="background1" w:themeFillShade="D9"/>
@@ -13920,7 +13624,7 @@
             <w:tcBorders>
               <w:top w:val="single" w:sz="4" w:space="0" w:color="auto"/>
               <w:left w:val="single" w:sz="12" w:space="0" w:color="auto"/>
-              <w:bottom w:val="single" w:sz="4" w:space="0" w:color="auto"/>
+              <w:bottom w:val="single" w:sz="12" w:space="0" w:color="auto"/>
               <w:right w:val="single" w:sz="12" w:space="0" w:color="auto"/>
             </w:tcBorders>
             <w:shd w:val="clear" w:color="auto" w:fill="F2F2F2" w:themeFill="background1" w:themeFillShade="F2"/>
@@ -13933,6 +13637,12 @@
                 <w:rFonts w:asciiTheme="minorHAnsi" w:hAnsiTheme="minorHAnsi" w:cstheme="minorHAnsi"/>
               </w:rPr>
             </w:pPr>
+            <w:r>
+              <w:rPr>
+                <w:rFonts w:asciiTheme="minorHAnsi" w:hAnsiTheme="minorHAnsi" w:cstheme="minorHAnsi"/>
+              </w:rPr>
+              <w:t>Complejidad de la plataforma que el sistema utiliza</w:t>
+            </w:r>
           </w:p>
         </w:tc>
         <w:tc>
@@ -13941,7 +13651,7 @@
             <w:tcBorders>
               <w:top w:val="single" w:sz="4" w:space="0" w:color="auto"/>
               <w:left w:val="single" w:sz="12" w:space="0" w:color="auto"/>
-              <w:bottom w:val="single" w:sz="4" w:space="0" w:color="auto"/>
+              <w:bottom w:val="single" w:sz="12" w:space="0" w:color="auto"/>
               <w:right w:val="single" w:sz="12" w:space="0" w:color="auto"/>
             </w:tcBorders>
             <w:shd w:val="clear" w:color="auto" w:fill="auto"/>
@@ -13970,7 +13680,7 @@
             <w:tcBorders>
               <w:top w:val="single" w:sz="4" w:space="0" w:color="auto"/>
               <w:left w:val="single" w:sz="12" w:space="0" w:color="auto"/>
-              <w:bottom w:val="single" w:sz="4" w:space="0" w:color="auto"/>
+              <w:bottom w:val="single" w:sz="12" w:space="0" w:color="auto"/>
               <w:right w:val="single" w:sz="12" w:space="0" w:color="auto"/>
             </w:tcBorders>
             <w:shd w:val="clear" w:color="auto" w:fill="auto"/>
@@ -14003,7 +13713,7 @@
           <w:tcPr>
             <w:tcW w:w="1247" w:type="dxa"/>
             <w:tcBorders>
-              <w:top w:val="single" w:sz="4" w:space="0" w:color="auto"/>
+              <w:top w:val="single" w:sz="12" w:space="0" w:color="auto"/>
               <w:left w:val="single" w:sz="12" w:space="0" w:color="auto"/>
               <w:bottom w:val="single" w:sz="4" w:space="0" w:color="auto"/>
               <w:right w:val="single" w:sz="12" w:space="0" w:color="auto"/>
@@ -14032,7 +13742,7 @@
           <w:tcPr>
             <w:tcW w:w="4536" w:type="dxa"/>
             <w:tcBorders>
-              <w:top w:val="single" w:sz="4" w:space="0" w:color="auto"/>
+              <w:top w:val="single" w:sz="12" w:space="0" w:color="auto"/>
               <w:left w:val="single" w:sz="12" w:space="0" w:color="auto"/>
               <w:bottom w:val="single" w:sz="4" w:space="0" w:color="auto"/>
               <w:right w:val="single" w:sz="12" w:space="0" w:color="auto"/>
@@ -14047,13 +13757,19 @@
                 <w:rFonts w:asciiTheme="minorHAnsi" w:hAnsiTheme="minorHAnsi" w:cstheme="minorHAnsi"/>
               </w:rPr>
             </w:pPr>
+            <w:r>
+              <w:rPr>
+                <w:rFonts w:asciiTheme="minorHAnsi" w:hAnsiTheme="minorHAnsi" w:cstheme="minorHAnsi"/>
+              </w:rPr>
+              <w:t>Capacitación de los Analistas</w:t>
+            </w:r>
           </w:p>
         </w:tc>
         <w:tc>
           <w:tcPr>
             <w:tcW w:w="1247" w:type="dxa"/>
             <w:tcBorders>
-              <w:top w:val="single" w:sz="4" w:space="0" w:color="auto"/>
+              <w:top w:val="single" w:sz="12" w:space="0" w:color="auto"/>
               <w:left w:val="single" w:sz="12" w:space="0" w:color="auto"/>
               <w:bottom w:val="single" w:sz="4" w:space="0" w:color="auto"/>
               <w:right w:val="single" w:sz="12" w:space="0" w:color="auto"/>
@@ -14082,7 +13798,7 @@
           <w:tcPr>
             <w:tcW w:w="1021" w:type="dxa"/>
             <w:tcBorders>
-              <w:top w:val="single" w:sz="4" w:space="0" w:color="auto"/>
+              <w:top w:val="single" w:sz="12" w:space="0" w:color="auto"/>
               <w:left w:val="single" w:sz="12" w:space="0" w:color="auto"/>
               <w:bottom w:val="single" w:sz="4" w:space="0" w:color="auto"/>
               <w:right w:val="single" w:sz="12" w:space="0" w:color="auto"/>
@@ -14161,6 +13877,12 @@
                 <w:rFonts w:asciiTheme="minorHAnsi" w:hAnsiTheme="minorHAnsi" w:cstheme="minorHAnsi"/>
               </w:rPr>
             </w:pPr>
+            <w:r>
+              <w:rPr>
+                <w:rFonts w:asciiTheme="minorHAnsi" w:hAnsiTheme="minorHAnsi" w:cstheme="minorHAnsi"/>
+              </w:rPr>
+              <w:t>Experiencia a nivel de aplicaciones del equipo</w:t>
+            </w:r>
           </w:p>
         </w:tc>
         <w:tc>
@@ -14275,6 +13997,12 @@
                 <w:rFonts w:asciiTheme="minorHAnsi" w:hAnsiTheme="minorHAnsi" w:cstheme="minorHAnsi"/>
               </w:rPr>
             </w:pPr>
+            <w:r>
+              <w:rPr>
+                <w:rFonts w:asciiTheme="minorHAnsi" w:hAnsiTheme="minorHAnsi" w:cstheme="minorHAnsi"/>
+              </w:rPr>
+              <w:t>Capacidad de los programadores como equipo</w:t>
+            </w:r>
           </w:p>
         </w:tc>
         <w:tc>
@@ -14347,7 +14075,7 @@
             <w:tcBorders>
               <w:top w:val="single" w:sz="4" w:space="0" w:color="auto"/>
               <w:left w:val="single" w:sz="12" w:space="0" w:color="auto"/>
-              <w:bottom w:val="single" w:sz="4" w:space="0" w:color="auto"/>
+              <w:bottom w:val="single" w:sz="12" w:space="0" w:color="auto"/>
               <w:right w:val="single" w:sz="12" w:space="0" w:color="auto"/>
             </w:tcBorders>
             <w:shd w:val="clear" w:color="auto" w:fill="D9D9D9" w:themeFill="background1" w:themeFillShade="D9"/>
@@ -14376,7 +14104,7 @@
             <w:tcBorders>
               <w:top w:val="single" w:sz="4" w:space="0" w:color="auto"/>
               <w:left w:val="single" w:sz="12" w:space="0" w:color="auto"/>
-              <w:bottom w:val="single" w:sz="4" w:space="0" w:color="auto"/>
+              <w:bottom w:val="single" w:sz="12" w:space="0" w:color="auto"/>
               <w:right w:val="single" w:sz="12" w:space="0" w:color="auto"/>
             </w:tcBorders>
             <w:shd w:val="clear" w:color="auto" w:fill="F2F2F2" w:themeFill="background1" w:themeFillShade="F2"/>
@@ -14389,6 +14117,12 @@
                 <w:rFonts w:asciiTheme="minorHAnsi" w:hAnsiTheme="minorHAnsi" w:cstheme="minorHAnsi"/>
               </w:rPr>
             </w:pPr>
+            <w:r>
+              <w:rPr>
+                <w:rFonts w:asciiTheme="minorHAnsi" w:hAnsiTheme="minorHAnsi" w:cstheme="minorHAnsi"/>
+              </w:rPr>
+              <w:t>Experiencia en la Plataforma</w:t>
+            </w:r>
           </w:p>
         </w:tc>
         <w:tc>
@@ -14397,7 +14131,7 @@
             <w:tcBorders>
               <w:top w:val="single" w:sz="4" w:space="0" w:color="auto"/>
               <w:left w:val="single" w:sz="12" w:space="0" w:color="auto"/>
-              <w:bottom w:val="single" w:sz="4" w:space="0" w:color="auto"/>
+              <w:bottom w:val="single" w:sz="12" w:space="0" w:color="auto"/>
               <w:right w:val="single" w:sz="12" w:space="0" w:color="auto"/>
             </w:tcBorders>
             <w:shd w:val="clear" w:color="auto" w:fill="auto"/>
@@ -14426,7 +14160,7 @@
             <w:tcBorders>
               <w:top w:val="single" w:sz="4" w:space="0" w:color="auto"/>
               <w:left w:val="single" w:sz="12" w:space="0" w:color="auto"/>
-              <w:bottom w:val="single" w:sz="4" w:space="0" w:color="auto"/>
+              <w:bottom w:val="single" w:sz="12" w:space="0" w:color="auto"/>
               <w:right w:val="single" w:sz="12" w:space="0" w:color="auto"/>
             </w:tcBorders>
             <w:shd w:val="clear" w:color="auto" w:fill="auto"/>
@@ -14459,7 +14193,7 @@
           <w:tcPr>
             <w:tcW w:w="1247" w:type="dxa"/>
             <w:tcBorders>
-              <w:top w:val="single" w:sz="4" w:space="0" w:color="auto"/>
+              <w:top w:val="single" w:sz="12" w:space="0" w:color="auto"/>
               <w:left w:val="single" w:sz="12" w:space="0" w:color="auto"/>
               <w:bottom w:val="single" w:sz="4" w:space="0" w:color="auto"/>
               <w:right w:val="single" w:sz="12" w:space="0" w:color="auto"/>
@@ -14488,7 +14222,7 @@
           <w:tcPr>
             <w:tcW w:w="4536" w:type="dxa"/>
             <w:tcBorders>
-              <w:top w:val="single" w:sz="4" w:space="0" w:color="auto"/>
+              <w:top w:val="single" w:sz="12" w:space="0" w:color="auto"/>
               <w:left w:val="single" w:sz="12" w:space="0" w:color="auto"/>
               <w:bottom w:val="single" w:sz="4" w:space="0" w:color="auto"/>
               <w:right w:val="single" w:sz="12" w:space="0" w:color="auto"/>
@@ -14503,13 +14237,19 @@
                 <w:rFonts w:asciiTheme="minorHAnsi" w:hAnsiTheme="minorHAnsi" w:cstheme="minorHAnsi"/>
               </w:rPr>
             </w:pPr>
+            <w:r>
+              <w:rPr>
+                <w:rFonts w:asciiTheme="minorHAnsi" w:hAnsiTheme="minorHAnsi" w:cstheme="minorHAnsi"/>
+              </w:rPr>
+              <w:t>Experiencia en el lenguaje de programación y las herramientas de sw</w:t>
+            </w:r>
           </w:p>
         </w:tc>
         <w:tc>
           <w:tcPr>
             <w:tcW w:w="1247" w:type="dxa"/>
             <w:tcBorders>
-              <w:top w:val="single" w:sz="4" w:space="0" w:color="auto"/>
+              <w:top w:val="single" w:sz="12" w:space="0" w:color="auto"/>
               <w:left w:val="single" w:sz="12" w:space="0" w:color="auto"/>
               <w:bottom w:val="single" w:sz="4" w:space="0" w:color="auto"/>
               <w:right w:val="single" w:sz="12" w:space="0" w:color="auto"/>
@@ -14538,7 +14278,7 @@
           <w:tcPr>
             <w:tcW w:w="1021" w:type="dxa"/>
             <w:tcBorders>
-              <w:top w:val="single" w:sz="4" w:space="0" w:color="auto"/>
+              <w:top w:val="single" w:sz="12" w:space="0" w:color="auto"/>
               <w:left w:val="single" w:sz="12" w:space="0" w:color="auto"/>
               <w:bottom w:val="single" w:sz="4" w:space="0" w:color="auto"/>
               <w:right w:val="single" w:sz="12" w:space="0" w:color="auto"/>
@@ -14575,7 +14315,7 @@
             <w:tcBorders>
               <w:top w:val="single" w:sz="4" w:space="0" w:color="auto"/>
               <w:left w:val="single" w:sz="12" w:space="0" w:color="auto"/>
-              <w:bottom w:val="single" w:sz="4" w:space="0" w:color="auto"/>
+              <w:bottom w:val="single" w:sz="12" w:space="0" w:color="auto"/>
               <w:right w:val="single" w:sz="12" w:space="0" w:color="auto"/>
             </w:tcBorders>
             <w:shd w:val="clear" w:color="auto" w:fill="D9D9D9" w:themeFill="background1" w:themeFillShade="D9"/>
@@ -14604,7 +14344,7 @@
             <w:tcBorders>
               <w:top w:val="single" w:sz="4" w:space="0" w:color="auto"/>
               <w:left w:val="single" w:sz="12" w:space="0" w:color="auto"/>
-              <w:bottom w:val="single" w:sz="4" w:space="0" w:color="auto"/>
+              <w:bottom w:val="single" w:sz="12" w:space="0" w:color="auto"/>
               <w:right w:val="single" w:sz="12" w:space="0" w:color="auto"/>
             </w:tcBorders>
             <w:shd w:val="clear" w:color="auto" w:fill="F2F2F2" w:themeFill="background1" w:themeFillShade="F2"/>
@@ -14617,6 +14357,12 @@
                 <w:rFonts w:asciiTheme="minorHAnsi" w:hAnsiTheme="minorHAnsi" w:cstheme="minorHAnsi"/>
               </w:rPr>
             </w:pPr>
+            <w:r>
+              <w:rPr>
+                <w:rFonts w:asciiTheme="minorHAnsi" w:hAnsiTheme="minorHAnsi" w:cstheme="minorHAnsi"/>
+              </w:rPr>
+              <w:t>Rotación del Personal</w:t>
+            </w:r>
           </w:p>
         </w:tc>
         <w:tc>
@@ -14625,7 +14371,7 @@
             <w:tcBorders>
               <w:top w:val="single" w:sz="4" w:space="0" w:color="auto"/>
               <w:left w:val="single" w:sz="12" w:space="0" w:color="auto"/>
-              <w:bottom w:val="single" w:sz="4" w:space="0" w:color="auto"/>
+              <w:bottom w:val="single" w:sz="12" w:space="0" w:color="auto"/>
               <w:right w:val="single" w:sz="12" w:space="0" w:color="auto"/>
             </w:tcBorders>
             <w:shd w:val="clear" w:color="auto" w:fill="auto"/>
@@ -14654,7 +14400,7 @@
             <w:tcBorders>
               <w:top w:val="single" w:sz="4" w:space="0" w:color="auto"/>
               <w:left w:val="single" w:sz="12" w:space="0" w:color="auto"/>
-              <w:bottom w:val="single" w:sz="4" w:space="0" w:color="auto"/>
+              <w:bottom w:val="single" w:sz="12" w:space="0" w:color="auto"/>
               <w:right w:val="single" w:sz="12" w:space="0" w:color="auto"/>
             </w:tcBorders>
             <w:shd w:val="clear" w:color="auto" w:fill="auto"/>
@@ -14687,7 +14433,7 @@
           <w:tcPr>
             <w:tcW w:w="1247" w:type="dxa"/>
             <w:tcBorders>
-              <w:top w:val="single" w:sz="4" w:space="0" w:color="auto"/>
+              <w:top w:val="single" w:sz="12" w:space="0" w:color="auto"/>
               <w:left w:val="single" w:sz="12" w:space="0" w:color="auto"/>
               <w:bottom w:val="single" w:sz="4" w:space="0" w:color="auto"/>
               <w:right w:val="single" w:sz="12" w:space="0" w:color="auto"/>
@@ -14716,7 +14462,7 @@
           <w:tcPr>
             <w:tcW w:w="4536" w:type="dxa"/>
             <w:tcBorders>
-              <w:top w:val="single" w:sz="4" w:space="0" w:color="auto"/>
+              <w:top w:val="single" w:sz="12" w:space="0" w:color="auto"/>
               <w:left w:val="single" w:sz="12" w:space="0" w:color="auto"/>
               <w:bottom w:val="single" w:sz="4" w:space="0" w:color="auto"/>
               <w:right w:val="single" w:sz="12" w:space="0" w:color="auto"/>
@@ -14731,13 +14477,19 @@
                 <w:rFonts w:asciiTheme="minorHAnsi" w:hAnsiTheme="minorHAnsi" w:cstheme="minorHAnsi"/>
               </w:rPr>
             </w:pPr>
+            <w:r>
+              <w:rPr>
+                <w:rFonts w:asciiTheme="minorHAnsi" w:hAnsiTheme="minorHAnsi" w:cstheme="minorHAnsi"/>
+              </w:rPr>
+              <w:t>Uso de herramientas para el desarrollo de sw</w:t>
+            </w:r>
           </w:p>
         </w:tc>
         <w:tc>
           <w:tcPr>
             <w:tcW w:w="1247" w:type="dxa"/>
             <w:tcBorders>
-              <w:top w:val="single" w:sz="4" w:space="0" w:color="auto"/>
+              <w:top w:val="single" w:sz="12" w:space="0" w:color="auto"/>
               <w:left w:val="single" w:sz="12" w:space="0" w:color="auto"/>
               <w:bottom w:val="single" w:sz="4" w:space="0" w:color="auto"/>
               <w:right w:val="single" w:sz="12" w:space="0" w:color="auto"/>
@@ -14766,7 +14518,7 @@
           <w:tcPr>
             <w:tcW w:w="1021" w:type="dxa"/>
             <w:tcBorders>
-              <w:top w:val="single" w:sz="4" w:space="0" w:color="auto"/>
+              <w:top w:val="single" w:sz="12" w:space="0" w:color="auto"/>
               <w:left w:val="single" w:sz="12" w:space="0" w:color="auto"/>
               <w:bottom w:val="single" w:sz="4" w:space="0" w:color="auto"/>
               <w:right w:val="single" w:sz="12" w:space="0" w:color="auto"/>
@@ -14845,6 +14597,12 @@
                 <w:rFonts w:asciiTheme="minorHAnsi" w:hAnsiTheme="minorHAnsi" w:cstheme="minorHAnsi"/>
               </w:rPr>
             </w:pPr>
+            <w:r>
+              <w:rPr>
+                <w:rFonts w:asciiTheme="minorHAnsi" w:hAnsiTheme="minorHAnsi" w:cstheme="minorHAnsi"/>
+              </w:rPr>
+              <w:t>Programación de desarrollo requerida</w:t>
+            </w:r>
           </w:p>
         </w:tc>
         <w:tc>
@@ -14959,6 +14717,12 @@
                 <w:rFonts w:asciiTheme="minorHAnsi" w:hAnsiTheme="minorHAnsi" w:cstheme="minorHAnsi"/>
               </w:rPr>
             </w:pPr>
+            <w:r>
+              <w:rPr>
+                <w:rFonts w:asciiTheme="minorHAnsi" w:hAnsiTheme="minorHAnsi" w:cstheme="minorHAnsi"/>
+              </w:rPr>
+              <w:t>Desarrollo en múltiples sitios</w:t>
+            </w:r>
           </w:p>
         </w:tc>
         <w:tc>
@@ -15037,7 +14801,7 @@
     </w:p>
     <w:p>
       <w:pPr>
-        <w:pStyle w:val="Caption"/>
+        <w:pStyle w:val="Epgrafe"/>
         <w:keepNext/>
         <w:spacing w:after="120"/>
         <w:jc w:val="center"/>
@@ -15049,7 +14813,6 @@
         <w:rPr>
           <w:rFonts w:asciiTheme="minorHAnsi" w:hAnsiTheme="minorHAnsi"/>
         </w:rPr>
-        <w:lastRenderedPageBreak/>
         <w:t xml:space="preserve">Tabla </w:t>
       </w:r>
       <w:r>
@@ -15139,7 +14902,6 @@
                 <w:bCs/>
               </w:rPr>
             </w:pPr>
-            <w:proofErr w:type="spellStart"/>
             <w:r>
               <w:rPr>
                 <w:rFonts w:asciiTheme="minorHAnsi" w:hAnsiTheme="minorHAnsi" w:cstheme="minorHAnsi"/>
@@ -15148,7 +14910,6 @@
               </w:rPr>
               <w:t>Constants</w:t>
             </w:r>
-            <w:proofErr w:type="spellEnd"/>
           </w:p>
         </w:tc>
         <w:tc>
@@ -15172,7 +14933,6 @@
                 <w:bCs/>
               </w:rPr>
             </w:pPr>
-            <w:proofErr w:type="spellStart"/>
             <w:r>
               <w:rPr>
                 <w:rFonts w:asciiTheme="minorHAnsi" w:hAnsiTheme="minorHAnsi" w:cstheme="minorHAnsi"/>
@@ -15181,7 +14941,6 @@
               </w:rPr>
               <w:t>Value</w:t>
             </w:r>
-            <w:proofErr w:type="spellEnd"/>
           </w:p>
         </w:tc>
       </w:tr>
@@ -15448,7 +15207,7 @@
     </w:p>
     <w:p>
       <w:pPr>
-        <w:pStyle w:val="Caption"/>
+        <w:pStyle w:val="Epgrafe"/>
         <w:keepNext/>
         <w:spacing w:after="120"/>
         <w:jc w:val="center"/>
@@ -15557,7 +15316,6 @@
                 <w:bCs/>
               </w:rPr>
             </w:pPr>
-            <w:proofErr w:type="spellStart"/>
             <w:r>
               <w:rPr>
                 <w:rFonts w:asciiTheme="minorHAnsi" w:hAnsiTheme="minorHAnsi" w:cstheme="minorHAnsi"/>
@@ -15566,7 +15324,6 @@
               </w:rPr>
               <w:t>Technology</w:t>
             </w:r>
-            <w:proofErr w:type="spellEnd"/>
           </w:p>
         </w:tc>
         <w:tc>
@@ -15907,23 +15664,13 @@
                 <w:bCs/>
               </w:rPr>
             </w:pPr>
-            <w:proofErr w:type="spellStart"/>
             <w:r>
               <w:rPr>
                 <w:rFonts w:asciiTheme="minorHAnsi" w:hAnsiTheme="minorHAnsi" w:cstheme="minorHAnsi"/>
                 <w:b/>
                 <w:bCs/>
               </w:rPr>
-              <w:t>Dias</w:t>
-            </w:r>
-            <w:proofErr w:type="spellEnd"/>
-            <w:r>
-              <w:rPr>
-                <w:rFonts w:asciiTheme="minorHAnsi" w:hAnsiTheme="minorHAnsi" w:cstheme="minorHAnsi"/>
-                <w:b/>
-                <w:bCs/>
-              </w:rPr>
-              <w:t xml:space="preserve"> hombre</w:t>
+              <w:t>Dias hombre</w:t>
             </w:r>
           </w:p>
         </w:tc>
@@ -16164,18 +15911,16 @@
           <w:sz w:val="22"/>
           <w:szCs w:val="22"/>
         </w:rPr>
-        <w:t xml:space="preserve">Se debe aclarar que cada multiplicador de esfuerzo y cada factor de escala tiene 5 valores </w:t>
+        <w:t>Se debe aclarar que cada multiplicador de esfuerzo y cada factor de escala tiene 5 valores posible</w:t>
       </w:r>
-      <w:proofErr w:type="gramStart"/>
       <w:r>
         <w:rPr>
           <w:rFonts w:asciiTheme="minorHAnsi" w:hAnsiTheme="minorHAnsi" w:cstheme="minorHAnsi"/>
           <w:sz w:val="22"/>
           <w:szCs w:val="22"/>
         </w:rPr>
-        <w:t>posible</w:t>
+        <w:t>s</w:t>
       </w:r>
-      <w:proofErr w:type="gramEnd"/>
       <w:r>
         <w:rPr>
           <w:rFonts w:asciiTheme="minorHAnsi" w:hAnsiTheme="minorHAnsi" w:cstheme="minorHAnsi"/>
@@ -16246,7 +15991,23 @@
           <w:sz w:val="22"/>
           <w:szCs w:val="22"/>
         </w:rPr>
-        <w:t>), y cada uno de los valores del rango tiene un valor numérico asociado de esta manera:</w:t>
+        <w:t xml:space="preserve">), y cada uno de los valores del rango tiene un valor numérico asociado de </w:t>
+      </w:r>
+      <w:r>
+        <w:rPr>
+          <w:rFonts w:asciiTheme="minorHAnsi" w:hAnsiTheme="minorHAnsi" w:cstheme="minorHAnsi"/>
+          <w:sz w:val="22"/>
+          <w:szCs w:val="22"/>
+        </w:rPr>
+        <w:t>la siguiente</w:t>
+      </w:r>
+      <w:r>
+        <w:rPr>
+          <w:rFonts w:asciiTheme="minorHAnsi" w:hAnsiTheme="minorHAnsi" w:cstheme="minorHAnsi"/>
+          <w:sz w:val="22"/>
+          <w:szCs w:val="22"/>
+        </w:rPr>
+        <w:t xml:space="preserve"> manera:</w:t>
       </w:r>
     </w:p>
     <w:p>
@@ -16260,7 +16021,7 @@
     </w:p>
     <w:p>
       <w:pPr>
-        <w:pStyle w:val="Caption"/>
+        <w:pStyle w:val="Epgrafe"/>
         <w:keepNext/>
         <w:spacing w:after="120"/>
         <w:jc w:val="center"/>
@@ -20981,24 +20742,14 @@
           <w:szCs w:val="22"/>
         </w:rPr>
       </w:pPr>
-    </w:p>
-    <w:p>
-      <w:pPr>
-        <w:rPr>
-          <w:rFonts w:ascii="Calibri" w:hAnsi="Calibri"/>
-          <w:sz w:val="22"/>
-          <w:szCs w:val="22"/>
-        </w:rPr>
-      </w:pPr>
-    </w:p>
-    <w:p>
-      <w:pPr>
-        <w:rPr>
-          <w:rFonts w:ascii="Calibri" w:hAnsi="Calibri"/>
-          <w:sz w:val="22"/>
-          <w:szCs w:val="22"/>
-        </w:rPr>
-      </w:pPr>
+      <w:r>
+        <w:rPr>
+          <w:rFonts w:ascii="Calibri" w:hAnsi="Calibri"/>
+          <w:sz w:val="22"/>
+          <w:szCs w:val="22"/>
+        </w:rPr>
+        <w:br w:type="page"/>
+      </w:r>
     </w:p>
     <w:p>
       <w:pPr>
@@ -21068,7 +20819,23 @@
           <w:sz w:val="22"/>
           <w:szCs w:val="22"/>
         </w:rPr>
-        <w:t>Con el propósito de determinar cuáles de los factores eran los que tenían mayor y menor relevancia sobre las estimación, se tomo como referencia los datos de estimación obtenidos para nuestro ejercicio y se procedió a variar cada uno de los factores de escala y cada uno de los multiplicadores de esfuerzo desde su rango más bajo hasta el más alto y registrar de esta manera la variación en los días hombre.</w:t>
+        <w:t>Con el propósito de determinar cuáles de los factores eran los que tenían may</w:t>
+      </w:r>
+      <w:r>
+        <w:rPr>
+          <w:rFonts w:ascii="Calibri" w:hAnsi="Calibri"/>
+          <w:sz w:val="22"/>
+          <w:szCs w:val="22"/>
+        </w:rPr>
+        <w:t xml:space="preserve">or y menor relevancia sobre la </w:t>
+      </w:r>
+      <w:r>
+        <w:rPr>
+          <w:rFonts w:ascii="Calibri" w:hAnsi="Calibri"/>
+          <w:sz w:val="22"/>
+          <w:szCs w:val="22"/>
+        </w:rPr>
+        <w:t>estimación, se tomo como referencia los datos de estimación obtenidos para nuestro ejercicio y se procedió a variar cada uno de los factores de escala y cada uno de los multiplicadores de esfuerzo desde su rango más bajo hasta el más alto y registrar de esta manera la variación en los días hombre.</w:t>
       </w:r>
     </w:p>
     <w:p>
@@ -21161,7 +20928,6 @@
           <w:noProof/>
           <w:sz w:val="22"/>
           <w:szCs w:val="22"/>
-          <w:lang w:eastAsia="en-US"/>
         </w:rPr>
         <w:drawing>
           <wp:inline distT="0" distB="0" distL="0" distR="0">
@@ -21180,7 +20946,7 @@
     </w:p>
     <w:p>
       <w:pPr>
-        <w:pStyle w:val="Caption"/>
+        <w:pStyle w:val="Epgrafe"/>
         <w:spacing w:before="120"/>
         <w:jc w:val="center"/>
         <w:rPr>
@@ -21260,22 +21026,12 @@
           <w:szCs w:val="22"/>
         </w:rPr>
       </w:pPr>
-    </w:p>
-    <w:p>
-      <w:pPr>
-        <w:rPr>
-          <w:rFonts w:ascii="Calibri" w:hAnsi="Calibri"/>
-          <w:sz w:val="22"/>
-          <w:szCs w:val="22"/>
-        </w:rPr>
-      </w:pPr>
       <w:r>
         <w:rPr>
           <w:rFonts w:ascii="Calibri" w:hAnsi="Calibri"/>
           <w:sz w:val="22"/>
           <w:szCs w:val="22"/>
         </w:rPr>
-        <w:lastRenderedPageBreak/>
         <w:t>A partir de la grafica podemos inferir</w:t>
       </w:r>
       <w:r>
@@ -21293,6 +21049,36 @@
           <w:szCs w:val="22"/>
         </w:rPr>
         <w:t>:</w:t>
+      </w:r>
+    </w:p>
+    <w:p>
+      <w:pPr>
+        <w:rPr>
+          <w:rFonts w:ascii="Calibri" w:hAnsi="Calibri"/>
+          <w:sz w:val="22"/>
+          <w:szCs w:val="22"/>
+        </w:rPr>
+      </w:pPr>
+    </w:p>
+    <w:p>
+      <w:pPr>
+        <w:rPr>
+          <w:rFonts w:ascii="Calibri" w:hAnsi="Calibri"/>
+          <w:b/>
+          <w:i/>
+          <w:sz w:val="22"/>
+          <w:szCs w:val="22"/>
+        </w:rPr>
+      </w:pPr>
+      <w:r>
+        <w:rPr>
+          <w:rFonts w:ascii="Calibri" w:hAnsi="Calibri"/>
+          <w:b/>
+          <w:i/>
+          <w:sz w:val="22"/>
+          <w:szCs w:val="22"/>
+        </w:rPr>
+        <w:t>Cuando se emplean lo valores nominales:</w:t>
       </w:r>
     </w:p>
     <w:p>
@@ -21324,7 +21110,15 @@
           <w:sz w:val="22"/>
           <w:szCs w:val="22"/>
         </w:rPr>
-        <w:t>Mientras cualquiera de los factores de escala se mantenga en su valor nominal la variación en el esfuerzo final (días – hombre) no es significativa.</w:t>
+        <w:t>Mientras cualquiera de los factores de escala se mantenga en su valor nominal la variación en el esfuerzo final (día</w:t>
+      </w:r>
+      <w:r>
+        <w:rPr>
+          <w:rFonts w:ascii="Calibri" w:hAnsi="Calibri"/>
+          <w:sz w:val="22"/>
+          <w:szCs w:val="22"/>
+        </w:rPr>
+        <w:t>s – hombre) no es significativa,</w:t>
       </w:r>
     </w:p>
     <w:p>
@@ -21347,43 +21141,15 @@
           <w:sz w:val="22"/>
           <w:szCs w:val="22"/>
         </w:rPr>
-        <w:t xml:space="preserve">Los factores </w:t>
+        <w:t xml:space="preserve">La experiencia en proyectos similares (PREC) permite disminuir el esfuerzo más que los demás </w:t>
       </w:r>
-      <w:proofErr w:type="spellStart"/>
       <w:r>
         <w:rPr>
           <w:rFonts w:ascii="Calibri" w:hAnsi="Calibri"/>
           <w:sz w:val="22"/>
           <w:szCs w:val="22"/>
         </w:rPr>
-        <w:t>Maturity</w:t>
-      </w:r>
-      <w:proofErr w:type="spellEnd"/>
-      <w:r>
-        <w:rPr>
-          <w:rFonts w:ascii="Calibri" w:hAnsi="Calibri"/>
-          <w:sz w:val="22"/>
-          <w:szCs w:val="22"/>
-        </w:rPr>
-        <w:t>, PREC son los que más impactan positivamente la estimación, puesto que a mayor nivel de madurez del proyecto (</w:t>
-      </w:r>
-      <w:proofErr w:type="spellStart"/>
-      <w:r>
-        <w:rPr>
-          <w:rFonts w:ascii="Calibri" w:hAnsi="Calibri"/>
-          <w:sz w:val="22"/>
-          <w:szCs w:val="22"/>
-        </w:rPr>
-        <w:t>Maturity</w:t>
-      </w:r>
-      <w:proofErr w:type="spellEnd"/>
-      <w:r>
-        <w:rPr>
-          <w:rFonts w:ascii="Calibri" w:hAnsi="Calibri"/>
-          <w:sz w:val="22"/>
-          <w:szCs w:val="22"/>
-        </w:rPr>
-        <w:t>), mayor grado de conocimiento del producto y el ambiente (PREC) el esfuerzo se verá reducido y por ende sus costos.</w:t>
+        <w:t>factores</w:t>
       </w:r>
     </w:p>
     <w:p>
@@ -21406,7 +21172,416 @@
           <w:sz w:val="22"/>
           <w:szCs w:val="22"/>
         </w:rPr>
-        <w:t>El factor RESL es el que más impacta negativamente la estimación de esfuerzo, esto se traduce en que una incorrecta administración de riesgos nos puede desfasar considerablemente el esfuerzo  estimado inicialmente.</w:t>
+        <w:t>L</w:t>
+      </w:r>
+      <w:r>
+        <w:rPr>
+          <w:rFonts w:ascii="Calibri" w:hAnsi="Calibri"/>
+          <w:sz w:val="22"/>
+          <w:szCs w:val="22"/>
+        </w:rPr>
+        <w:t>a cohesión del equipo (TEAM)</w:t>
+      </w:r>
+      <w:r>
+        <w:rPr>
+          <w:rFonts w:ascii="Calibri" w:hAnsi="Calibri"/>
+          <w:sz w:val="22"/>
+          <w:szCs w:val="22"/>
+        </w:rPr>
+        <w:t xml:space="preserve"> y el ri</w:t>
+      </w:r>
+      <w:r>
+        <w:rPr>
+          <w:rFonts w:ascii="Calibri" w:hAnsi="Calibri"/>
+          <w:sz w:val="22"/>
+          <w:szCs w:val="22"/>
+        </w:rPr>
+        <w:t>e</w:t>
+      </w:r>
+      <w:r>
+        <w:rPr>
+          <w:rFonts w:ascii="Calibri" w:hAnsi="Calibri"/>
+          <w:sz w:val="22"/>
+          <w:szCs w:val="22"/>
+        </w:rPr>
+        <w:t>s</w:t>
+      </w:r>
+      <w:r>
+        <w:rPr>
+          <w:rFonts w:ascii="Calibri" w:hAnsi="Calibri"/>
+          <w:sz w:val="22"/>
+          <w:szCs w:val="22"/>
+        </w:rPr>
+        <w:t>go del proyecto</w:t>
+      </w:r>
+      <w:r>
+        <w:rPr>
+          <w:rFonts w:ascii="Calibri" w:hAnsi="Calibri"/>
+          <w:sz w:val="22"/>
+          <w:szCs w:val="22"/>
+        </w:rPr>
+        <w:t xml:space="preserve"> (RESL) representan un esfuerzo mayor al de los demás factores.</w:t>
+      </w:r>
+    </w:p>
+    <w:p>
+      <w:pPr>
+        <w:jc w:val="both"/>
+        <w:rPr>
+          <w:rFonts w:ascii="Calibri" w:hAnsi="Calibri"/>
+          <w:sz w:val="22"/>
+          <w:szCs w:val="22"/>
+        </w:rPr>
+      </w:pPr>
+    </w:p>
+    <w:p>
+      <w:pPr>
+        <w:jc w:val="both"/>
+        <w:rPr>
+          <w:rFonts w:ascii="Calibri" w:hAnsi="Calibri"/>
+          <w:b/>
+          <w:i/>
+          <w:sz w:val="22"/>
+          <w:szCs w:val="22"/>
+        </w:rPr>
+      </w:pPr>
+      <w:r>
+        <w:rPr>
+          <w:rFonts w:ascii="Calibri" w:hAnsi="Calibri"/>
+          <w:b/>
+          <w:i/>
+          <w:sz w:val="22"/>
+          <w:szCs w:val="22"/>
+        </w:rPr>
+        <w:t>Cuando se emplean valores extremadamente bajos:</w:t>
+      </w:r>
+    </w:p>
+    <w:p>
+      <w:pPr>
+        <w:jc w:val="both"/>
+        <w:rPr>
+          <w:rFonts w:ascii="Calibri" w:hAnsi="Calibri"/>
+          <w:sz w:val="22"/>
+          <w:szCs w:val="22"/>
+        </w:rPr>
+      </w:pPr>
+    </w:p>
+    <w:p>
+      <w:pPr>
+        <w:numPr>
+          <w:ilvl w:val="0"/>
+          <w:numId w:val="32"/>
+        </w:numPr>
+        <w:ind w:left="284" w:hanging="284"/>
+        <w:jc w:val="both"/>
+        <w:rPr>
+          <w:rFonts w:ascii="Calibri" w:hAnsi="Calibri"/>
+          <w:sz w:val="22"/>
+          <w:szCs w:val="22"/>
+        </w:rPr>
+      </w:pPr>
+      <w:r>
+        <w:rPr>
+          <w:rFonts w:ascii="Calibri" w:hAnsi="Calibri"/>
+          <w:sz w:val="22"/>
+          <w:szCs w:val="22"/>
+        </w:rPr>
+        <w:t>Todos los factores varían de manera considerable la estimación, a excepción de la madurez del proceso, que por lo que podemos ver en la grafica, tiene la misma influencia, siendo muy baja o nominal, como se verá más adelante, la madurez solo influye drásticamente cuando es muy alta.</w:t>
+      </w:r>
+    </w:p>
+    <w:p>
+      <w:pPr>
+        <w:numPr>
+          <w:ilvl w:val="0"/>
+          <w:numId w:val="32"/>
+        </w:numPr>
+        <w:ind w:left="284" w:hanging="284"/>
+        <w:jc w:val="both"/>
+        <w:rPr>
+          <w:rFonts w:ascii="Calibri" w:hAnsi="Calibri"/>
+          <w:sz w:val="22"/>
+          <w:szCs w:val="22"/>
+        </w:rPr>
+      </w:pPr>
+      <w:r>
+        <w:rPr>
+          <w:rFonts w:ascii="Calibri" w:hAnsi="Calibri"/>
+          <w:sz w:val="22"/>
+          <w:szCs w:val="22"/>
+        </w:rPr>
+        <w:t>Al tener experiencia en proyectos similares (PREC) o una cohesión del equipo (TEAM) muy bajas, el esfuerzo aumenta considerablemente, pero la cohesión del equipo es más importante que la experiencia, dado que aumenta mucho mas el esfuerzo.</w:t>
+      </w:r>
+    </w:p>
+    <w:p>
+      <w:pPr>
+        <w:numPr>
+          <w:ilvl w:val="0"/>
+          <w:numId w:val="32"/>
+        </w:numPr>
+        <w:ind w:left="284" w:hanging="284"/>
+        <w:jc w:val="both"/>
+        <w:rPr>
+          <w:rFonts w:ascii="Calibri" w:hAnsi="Calibri"/>
+          <w:sz w:val="22"/>
+          <w:szCs w:val="22"/>
+        </w:rPr>
+      </w:pPr>
+      <w:r>
+        <w:rPr>
+          <w:rFonts w:ascii="Calibri" w:hAnsi="Calibri"/>
+          <w:sz w:val="22"/>
+          <w:szCs w:val="22"/>
+        </w:rPr>
+        <w:t>La flexibilidad del sistema (FLEX) y el riesgo del proyecto (RESL), al ser muy bajos, afectan de manera muy similar el esfuerzo, reduciendo en cantidades similares el mismo.</w:t>
+      </w:r>
+    </w:p>
+    <w:p>
+      <w:pPr>
+        <w:jc w:val="both"/>
+        <w:rPr>
+          <w:rFonts w:ascii="Calibri" w:hAnsi="Calibri"/>
+          <w:sz w:val="22"/>
+          <w:szCs w:val="22"/>
+        </w:rPr>
+      </w:pPr>
+    </w:p>
+    <w:p>
+      <w:pPr>
+        <w:jc w:val="both"/>
+        <w:rPr>
+          <w:rFonts w:ascii="Calibri" w:hAnsi="Calibri"/>
+          <w:b/>
+          <w:i/>
+          <w:sz w:val="22"/>
+          <w:szCs w:val="22"/>
+        </w:rPr>
+      </w:pPr>
+      <w:r>
+        <w:rPr>
+          <w:rFonts w:ascii="Calibri" w:hAnsi="Calibri"/>
+          <w:b/>
+          <w:i/>
+          <w:sz w:val="22"/>
+          <w:szCs w:val="22"/>
+        </w:rPr>
+        <w:t>Cuando se emplean valores extremadamente altos:</w:t>
+      </w:r>
+    </w:p>
+    <w:p>
+      <w:pPr>
+        <w:jc w:val="both"/>
+        <w:rPr>
+          <w:rFonts w:ascii="Calibri" w:hAnsi="Calibri"/>
+          <w:sz w:val="22"/>
+          <w:szCs w:val="22"/>
+        </w:rPr>
+      </w:pPr>
+    </w:p>
+    <w:p>
+      <w:pPr>
+        <w:numPr>
+          <w:ilvl w:val="0"/>
+          <w:numId w:val="32"/>
+        </w:numPr>
+        <w:ind w:left="284" w:hanging="284"/>
+        <w:jc w:val="both"/>
+        <w:rPr>
+          <w:rFonts w:ascii="Calibri" w:hAnsi="Calibri"/>
+          <w:sz w:val="22"/>
+          <w:szCs w:val="22"/>
+        </w:rPr>
+      </w:pPr>
+      <w:r>
+        <w:rPr>
+          <w:rFonts w:ascii="Calibri" w:hAnsi="Calibri"/>
+          <w:sz w:val="22"/>
+          <w:szCs w:val="22"/>
+        </w:rPr>
+        <w:t>Tanto la madurez (MATURITY), como la experiencia en proyectos similares (PREC) redicen significativamente el esfuerzo; la cohesión del equipo (TEAM) también reduce el esfuerzo, pero de una manera menos significativa.</w:t>
+      </w:r>
+    </w:p>
+    <w:p>
+      <w:pPr>
+        <w:numPr>
+          <w:ilvl w:val="0"/>
+          <w:numId w:val="32"/>
+        </w:numPr>
+        <w:ind w:left="284" w:hanging="284"/>
+        <w:jc w:val="both"/>
+        <w:rPr>
+          <w:rFonts w:ascii="Calibri" w:hAnsi="Calibri"/>
+          <w:sz w:val="22"/>
+          <w:szCs w:val="22"/>
+        </w:rPr>
+      </w:pPr>
+      <w:r>
+        <w:rPr>
+          <w:rFonts w:ascii="Calibri" w:hAnsi="Calibri"/>
+          <w:sz w:val="22"/>
+          <w:szCs w:val="22"/>
+        </w:rPr>
+        <w:t>Tanto la flexibilidad del sistema (FLEX) como el riesgo del proyecto (RESL) aumentan considerablemente el esfuerzo, pero en este caso tiene mucha más influencia el riesgo que la flexibilidad.</w:t>
+      </w:r>
+    </w:p>
+    <w:p>
+      <w:pPr>
+        <w:jc w:val="both"/>
+        <w:rPr>
+          <w:rFonts w:ascii="Calibri" w:hAnsi="Calibri"/>
+          <w:sz w:val="22"/>
+          <w:szCs w:val="22"/>
+        </w:rPr>
+      </w:pPr>
+    </w:p>
+    <w:p>
+      <w:pPr>
+        <w:jc w:val="both"/>
+        <w:rPr>
+          <w:rFonts w:ascii="Calibri" w:hAnsi="Calibri"/>
+          <w:b/>
+          <w:i/>
+          <w:sz w:val="22"/>
+          <w:szCs w:val="22"/>
+        </w:rPr>
+      </w:pPr>
+      <w:r>
+        <w:rPr>
+          <w:rFonts w:ascii="Calibri" w:hAnsi="Calibri"/>
+          <w:b/>
+          <w:i/>
+          <w:sz w:val="22"/>
+          <w:szCs w:val="22"/>
+        </w:rPr>
+        <w:t>De manera general se observa que:</w:t>
+      </w:r>
+    </w:p>
+    <w:p>
+      <w:pPr>
+        <w:jc w:val="both"/>
+        <w:rPr>
+          <w:rFonts w:ascii="Calibri" w:hAnsi="Calibri"/>
+          <w:sz w:val="22"/>
+          <w:szCs w:val="22"/>
+        </w:rPr>
+      </w:pPr>
+    </w:p>
+    <w:p>
+      <w:pPr>
+        <w:numPr>
+          <w:ilvl w:val="0"/>
+          <w:numId w:val="32"/>
+        </w:numPr>
+        <w:ind w:left="284" w:hanging="284"/>
+        <w:jc w:val="both"/>
+        <w:rPr>
+          <w:rFonts w:ascii="Calibri" w:hAnsi="Calibri"/>
+          <w:sz w:val="22"/>
+          <w:szCs w:val="22"/>
+        </w:rPr>
+      </w:pPr>
+      <w:r>
+        <w:rPr>
+          <w:rFonts w:ascii="Calibri" w:hAnsi="Calibri"/>
+          <w:sz w:val="22"/>
+          <w:szCs w:val="22"/>
+        </w:rPr>
+        <w:t xml:space="preserve">Los factores </w:t>
+      </w:r>
+      <w:r>
+        <w:rPr>
+          <w:rFonts w:ascii="Calibri" w:hAnsi="Calibri"/>
+          <w:sz w:val="22"/>
+          <w:szCs w:val="22"/>
+        </w:rPr>
+        <w:t>Madurez</w:t>
+      </w:r>
+      <w:r>
+        <w:rPr>
+          <w:rFonts w:ascii="Calibri" w:hAnsi="Calibri"/>
+          <w:sz w:val="22"/>
+          <w:szCs w:val="22"/>
+        </w:rPr>
+        <w:t>, PREC son los que más impactan positivamente la estimación, puesto que a mayor nivel de madurez del proyecto (</w:t>
+      </w:r>
+      <w:r>
+        <w:rPr>
+          <w:rFonts w:ascii="Calibri" w:hAnsi="Calibri"/>
+          <w:sz w:val="22"/>
+          <w:szCs w:val="22"/>
+        </w:rPr>
+        <w:t>Madurez</w:t>
+      </w:r>
+      <w:r>
+        <w:rPr>
+          <w:rFonts w:ascii="Calibri" w:hAnsi="Calibri"/>
+          <w:sz w:val="22"/>
+          <w:szCs w:val="22"/>
+        </w:rPr>
+        <w:t>), mayor grado de conocimiento del producto y el ambiente (PREC) el esfuerzo se verá reducido y por ende sus costos.</w:t>
+      </w:r>
+    </w:p>
+    <w:p>
+      <w:pPr>
+        <w:numPr>
+          <w:ilvl w:val="0"/>
+          <w:numId w:val="32"/>
+        </w:numPr>
+        <w:ind w:left="284" w:hanging="284"/>
+        <w:jc w:val="both"/>
+        <w:rPr>
+          <w:rFonts w:ascii="Calibri" w:hAnsi="Calibri"/>
+          <w:sz w:val="22"/>
+          <w:szCs w:val="22"/>
+        </w:rPr>
+      </w:pPr>
+      <w:r>
+        <w:rPr>
+          <w:rFonts w:ascii="Calibri" w:hAnsi="Calibri"/>
+          <w:sz w:val="22"/>
+          <w:szCs w:val="22"/>
+        </w:rPr>
+        <w:t>El factor RESL es el que más impacta negativamente la estimación de esfuerzo, esto se traduce en que una incorrecta administración de riesgos nos puede desfasar</w:t>
+      </w:r>
+      <w:r>
+        <w:rPr>
+          <w:rFonts w:ascii="Calibri" w:hAnsi="Calibri"/>
+          <w:sz w:val="22"/>
+          <w:szCs w:val="22"/>
+        </w:rPr>
+        <w:t xml:space="preserve"> considerablemente el esfuerzo </w:t>
+      </w:r>
+      <w:r>
+        <w:rPr>
+          <w:rFonts w:ascii="Calibri" w:hAnsi="Calibri"/>
+          <w:sz w:val="22"/>
+          <w:szCs w:val="22"/>
+        </w:rPr>
+        <w:t>estimado inicialmente.</w:t>
+      </w:r>
+    </w:p>
+    <w:p>
+      <w:pPr>
+        <w:rPr>
+          <w:rFonts w:ascii="Calibri" w:hAnsi="Calibri"/>
+          <w:sz w:val="22"/>
+          <w:szCs w:val="22"/>
+        </w:rPr>
+      </w:pPr>
+    </w:p>
+    <w:p>
+      <w:pPr>
+        <w:rPr>
+          <w:rFonts w:ascii="Calibri" w:hAnsi="Calibri"/>
+          <w:sz w:val="22"/>
+          <w:szCs w:val="22"/>
+        </w:rPr>
+      </w:pPr>
+      <w:r>
+        <w:rPr>
+          <w:rFonts w:ascii="Calibri" w:hAnsi="Calibri"/>
+          <w:sz w:val="22"/>
+          <w:szCs w:val="22"/>
+        </w:rPr>
+        <w:br w:type="page"/>
       </w:r>
     </w:p>
     <w:p>
@@ -21498,7 +21673,6 @@
           <w:noProof/>
           <w:sz w:val="22"/>
           <w:szCs w:val="22"/>
-          <w:lang w:eastAsia="en-US"/>
         </w:rPr>
         <w:drawing>
           <wp:inline distT="0" distB="0" distL="0" distR="0">
@@ -21517,7 +21691,7 @@
     </w:p>
     <w:p>
       <w:pPr>
-        <w:pStyle w:val="Caption"/>
+        <w:pStyle w:val="Epgrafe"/>
         <w:spacing w:before="120"/>
         <w:jc w:val="center"/>
         <w:rPr>
@@ -21607,6 +21781,14 @@
           <w:szCs w:val="22"/>
         </w:rPr>
         <w:t>A partir de la grafica de variación de los multiplicadores de esfuerzo podemos deducir lo siguiente</w:t>
+      </w:r>
+      <w:r>
+        <w:rPr>
+          <w:rFonts w:ascii="Calibri" w:hAnsi="Calibri"/>
+          <w:sz w:val="22"/>
+          <w:szCs w:val="22"/>
+        </w:rPr>
+        <w:t>:</w:t>
       </w:r>
     </w:p>
     <w:p>
@@ -21688,7 +21870,80 @@
           <w:sz w:val="22"/>
           <w:szCs w:val="22"/>
         </w:rPr>
-        <w:t>La rotación del personal (PCON) también es un factor relevante, puesto que esto implica una curva de aprendizaje en los miembros del equipo que llegan al proyecto;  así estas curvas de aprendizaje se traducen en tiempos muertos y por ende un aumento en el esfuerzo y los costos del proyecto.</w:t>
+        <w:lastRenderedPageBreak/>
+        <w:t xml:space="preserve">La rotación del personal (PCON) también es un factor relevante, puesto que esto implica una curva de aprendizaje en los miembros del </w:t>
+      </w:r>
+      <w:r>
+        <w:rPr>
+          <w:rFonts w:ascii="Calibri" w:hAnsi="Calibri"/>
+          <w:sz w:val="22"/>
+          <w:szCs w:val="22"/>
+        </w:rPr>
+        <w:t xml:space="preserve">equipo que llegan al proyecto; </w:t>
+      </w:r>
+      <w:r>
+        <w:rPr>
+          <w:rFonts w:ascii="Calibri" w:hAnsi="Calibri"/>
+          <w:sz w:val="22"/>
+          <w:szCs w:val="22"/>
+        </w:rPr>
+        <w:t>así estas curvas de aprendizaje se traducen en tiempos muertos y por ende un aumento en el esfuerzo y los costos del proyecto.</w:t>
+      </w:r>
+    </w:p>
+    <w:p>
+      <w:pPr>
+        <w:numPr>
+          <w:ilvl w:val="0"/>
+          <w:numId w:val="34"/>
+        </w:numPr>
+        <w:ind w:left="284" w:hanging="284"/>
+        <w:jc w:val="both"/>
+        <w:rPr>
+          <w:rFonts w:ascii="Calibri" w:hAnsi="Calibri"/>
+          <w:b/>
+          <w:sz w:val="22"/>
+          <w:szCs w:val="22"/>
+        </w:rPr>
+      </w:pPr>
+      <w:r>
+        <w:rPr>
+          <w:rFonts w:ascii="Calibri" w:hAnsi="Calibri"/>
+          <w:sz w:val="22"/>
+          <w:szCs w:val="22"/>
+        </w:rPr>
+        <w:t xml:space="preserve">Las limitaciones de tiempo (TIME), restricciones de memoria (STOR) y la complejidad de la plataforma (PVOL) </w:t>
+      </w:r>
+      <w:r>
+        <w:rPr>
+          <w:rFonts w:ascii="Calibri" w:hAnsi="Calibri"/>
+          <w:sz w:val="22"/>
+          <w:szCs w:val="22"/>
+        </w:rPr>
+        <w:t>afectan la estimación solo cuando su importancia es muy alta, si su importancia es nominal o muy baja, la estimación no varía.</w:t>
+      </w:r>
+    </w:p>
+    <w:p>
+      <w:pPr>
+        <w:numPr>
+          <w:ilvl w:val="0"/>
+          <w:numId w:val="34"/>
+        </w:numPr>
+        <w:ind w:left="284" w:hanging="284"/>
+        <w:jc w:val="both"/>
+        <w:rPr>
+          <w:rFonts w:ascii="Calibri" w:hAnsi="Calibri"/>
+          <w:b/>
+          <w:sz w:val="22"/>
+          <w:szCs w:val="22"/>
+        </w:rPr>
+      </w:pPr>
+      <w:r>
+        <w:rPr>
+          <w:rFonts w:ascii="Calibri" w:hAnsi="Calibri"/>
+          <w:sz w:val="22"/>
+          <w:szCs w:val="22"/>
+        </w:rPr>
+        <w:t>Los factores de experiencia personal (ACAP, AEXP, PCAP, PEXP, LTEX, PCON) y del proyecto (TOOL, SCED, SITE) afectan de manera inversa el esfuerzo, de manera que si son muy altos, el esfuerzo será menor y viceversa.</w:t>
       </w:r>
     </w:p>
     <w:p>
@@ -21811,20 +22066,8 @@
           <w:sz w:val="22"/>
           <w:szCs w:val="22"/>
         </w:rPr>
-        <w:t xml:space="preserve">Use Case </w:t>
+        <w:t>Use Case Points</w:t>
       </w:r>
-      <w:proofErr w:type="spellStart"/>
-      <w:r>
-        <w:rPr>
-          <w:rFonts w:ascii="Calibri" w:hAnsi="Calibri"/>
-          <w:b/>
-          <w:smallCaps/>
-          <w:sz w:val="22"/>
-          <w:szCs w:val="22"/>
-        </w:rPr>
-        <w:t>Points</w:t>
-      </w:r>
-      <w:proofErr w:type="spellEnd"/>
     </w:p>
     <w:p>
       <w:pPr>
@@ -21904,7 +22147,7 @@
     </w:p>
     <w:p>
       <w:pPr>
-        <w:pStyle w:val="ListParagraph"/>
+        <w:pStyle w:val="Prrafodelista"/>
         <w:numPr>
           <w:ilvl w:val="0"/>
           <w:numId w:val="25"/>
@@ -21925,7 +22168,7 @@
     </w:p>
     <w:p>
       <w:pPr>
-        <w:pStyle w:val="ListParagraph"/>
+        <w:pStyle w:val="Prrafodelista"/>
         <w:numPr>
           <w:ilvl w:val="0"/>
           <w:numId w:val="25"/>
@@ -21946,7 +22189,7 @@
     </w:p>
     <w:p>
       <w:pPr>
-        <w:pStyle w:val="ListParagraph"/>
+        <w:pStyle w:val="Prrafodelista"/>
         <w:numPr>
           <w:ilvl w:val="0"/>
           <w:numId w:val="25"/>
@@ -21967,7 +22210,7 @@
     </w:p>
     <w:p>
       <w:pPr>
-        <w:pStyle w:val="ListParagraph"/>
+        <w:pStyle w:val="Prrafodelista"/>
         <w:numPr>
           <w:ilvl w:val="0"/>
           <w:numId w:val="25"/>
@@ -21988,7 +22231,7 @@
     </w:p>
     <w:p>
       <w:pPr>
-        <w:pStyle w:val="ListParagraph"/>
+        <w:pStyle w:val="Prrafodelista"/>
         <w:numPr>
           <w:ilvl w:val="0"/>
           <w:numId w:val="25"/>
@@ -22105,7 +22348,6 @@
           <w:rFonts w:asciiTheme="minorHAnsi" w:hAnsiTheme="minorHAnsi"/>
           <w:noProof/>
           <w:sz w:val="22"/>
-          <w:lang w:eastAsia="en-US"/>
         </w:rPr>
         <w:drawing>
           <wp:inline distT="0" distB="0" distL="0" distR="0">
@@ -22156,7 +22398,7 @@
     </w:p>
     <w:p>
       <w:pPr>
-        <w:pStyle w:val="Caption"/>
+        <w:pStyle w:val="Epgrafe"/>
         <w:spacing w:before="120"/>
         <w:jc w:val="center"/>
         <w:rPr>
@@ -22288,7 +22530,7 @@
     </w:p>
     <w:p>
       <w:pPr>
-        <w:pStyle w:val="Caption"/>
+        <w:pStyle w:val="Epgrafe"/>
         <w:keepNext/>
         <w:spacing w:after="120"/>
         <w:jc w:val="center"/>
@@ -22342,7 +22584,7 @@
     </w:p>
     <w:tbl>
       <w:tblPr>
-        <w:tblStyle w:val="TableGrid"/>
+        <w:tblStyle w:val="Tablaconcuadrcula"/>
         <w:tblW w:w="0" w:type="auto"/>
         <w:jc w:val="center"/>
         <w:tblCellMar>
@@ -22372,7 +22614,7 @@
           </w:tcPr>
           <w:p>
             <w:pPr>
-              <w:pStyle w:val="ListParagraph"/>
+              <w:pStyle w:val="Prrafodelista"/>
               <w:ind w:left="0"/>
               <w:jc w:val="center"/>
               <w:rPr>
@@ -22397,7 +22639,7 @@
           </w:tcPr>
           <w:p>
             <w:pPr>
-              <w:pStyle w:val="ListParagraph"/>
+              <w:pStyle w:val="Prrafodelista"/>
               <w:ind w:left="0"/>
               <w:jc w:val="center"/>
               <w:rPr>
@@ -22422,7 +22664,7 @@
           </w:tcPr>
           <w:p>
             <w:pPr>
-              <w:pStyle w:val="ListParagraph"/>
+              <w:pStyle w:val="Prrafodelista"/>
               <w:ind w:left="0"/>
               <w:jc w:val="center"/>
               <w:rPr>
@@ -22447,7 +22689,7 @@
           </w:tcPr>
           <w:p>
             <w:pPr>
-              <w:pStyle w:val="ListParagraph"/>
+              <w:pStyle w:val="Prrafodelista"/>
               <w:ind w:left="0"/>
               <w:jc w:val="center"/>
               <w:rPr>
@@ -22471,7 +22713,7 @@
           </w:tcPr>
           <w:p>
             <w:pPr>
-              <w:pStyle w:val="ListParagraph"/>
+              <w:pStyle w:val="Prrafodelista"/>
               <w:ind w:left="0"/>
               <w:jc w:val="center"/>
               <w:rPr>
@@ -22520,7 +22762,7 @@
           </w:tcPr>
           <w:p>
             <w:pPr>
-              <w:pStyle w:val="ListParagraph"/>
+              <w:pStyle w:val="Prrafodelista"/>
               <w:ind w:left="0"/>
               <w:jc w:val="center"/>
               <w:rPr>
@@ -22537,7 +22779,7 @@
           </w:tcPr>
           <w:p>
             <w:pPr>
-              <w:pStyle w:val="ListParagraph"/>
+              <w:pStyle w:val="Prrafodelista"/>
               <w:ind w:left="0"/>
               <w:jc w:val="center"/>
               <w:rPr>
@@ -22554,7 +22796,7 @@
           </w:tcPr>
           <w:p>
             <w:pPr>
-              <w:pStyle w:val="ListParagraph"/>
+              <w:pStyle w:val="Prrafodelista"/>
               <w:ind w:left="0"/>
               <w:jc w:val="center"/>
               <w:rPr>
@@ -22578,7 +22820,7 @@
           </w:tcPr>
           <w:p>
             <w:pPr>
-              <w:pStyle w:val="ListParagraph"/>
+              <w:pStyle w:val="Prrafodelista"/>
               <w:ind w:left="0"/>
               <w:rPr>
                 <w:rFonts w:ascii="Calibri" w:hAnsi="Calibri"/>
@@ -22620,7 +22862,7 @@
           </w:tcPr>
           <w:p>
             <w:pPr>
-              <w:pStyle w:val="ListParagraph"/>
+              <w:pStyle w:val="Prrafodelista"/>
               <w:ind w:left="0"/>
               <w:jc w:val="center"/>
               <w:rPr>
@@ -22637,7 +22879,7 @@
           </w:tcPr>
           <w:p>
             <w:pPr>
-              <w:pStyle w:val="ListParagraph"/>
+              <w:pStyle w:val="Prrafodelista"/>
               <w:ind w:left="0"/>
               <w:jc w:val="center"/>
               <w:rPr>
@@ -22654,7 +22896,7 @@
           </w:tcPr>
           <w:p>
             <w:pPr>
-              <w:pStyle w:val="ListParagraph"/>
+              <w:pStyle w:val="Prrafodelista"/>
               <w:ind w:left="0"/>
               <w:jc w:val="center"/>
               <w:rPr>
@@ -22678,7 +22920,7 @@
           </w:tcPr>
           <w:p>
             <w:pPr>
-              <w:pStyle w:val="ListParagraph"/>
+              <w:pStyle w:val="Prrafodelista"/>
               <w:ind w:left="0"/>
               <w:rPr>
                 <w:rFonts w:ascii="Calibri" w:hAnsi="Calibri"/>
@@ -22719,7 +22961,7 @@
           </w:tcPr>
           <w:p>
             <w:pPr>
-              <w:pStyle w:val="ListParagraph"/>
+              <w:pStyle w:val="Prrafodelista"/>
               <w:ind w:left="0"/>
               <w:jc w:val="center"/>
               <w:rPr>
@@ -22736,7 +22978,7 @@
           </w:tcPr>
           <w:p>
             <w:pPr>
-              <w:pStyle w:val="ListParagraph"/>
+              <w:pStyle w:val="Prrafodelista"/>
               <w:ind w:left="0"/>
               <w:jc w:val="center"/>
               <w:rPr>
@@ -22753,7 +22995,7 @@
           </w:tcPr>
           <w:p>
             <w:pPr>
-              <w:pStyle w:val="ListParagraph"/>
+              <w:pStyle w:val="Prrafodelista"/>
               <w:ind w:left="0"/>
               <w:jc w:val="center"/>
               <w:rPr>
@@ -22777,7 +23019,7 @@
           </w:tcPr>
           <w:p>
             <w:pPr>
-              <w:pStyle w:val="ListParagraph"/>
+              <w:pStyle w:val="Prrafodelista"/>
               <w:ind w:left="0"/>
               <w:rPr>
                 <w:rFonts w:ascii="Calibri" w:hAnsi="Calibri"/>
@@ -22818,7 +23060,7 @@
           </w:tcPr>
           <w:p>
             <w:pPr>
-              <w:pStyle w:val="ListParagraph"/>
+              <w:pStyle w:val="Prrafodelista"/>
               <w:ind w:left="0"/>
               <w:jc w:val="center"/>
               <w:rPr>
@@ -22835,7 +23077,7 @@
           </w:tcPr>
           <w:p>
             <w:pPr>
-              <w:pStyle w:val="ListParagraph"/>
+              <w:pStyle w:val="Prrafodelista"/>
               <w:ind w:left="0"/>
               <w:jc w:val="center"/>
               <w:rPr>
@@ -22852,7 +23094,7 @@
           </w:tcPr>
           <w:p>
             <w:pPr>
-              <w:pStyle w:val="ListParagraph"/>
+              <w:pStyle w:val="Prrafodelista"/>
               <w:ind w:left="0"/>
               <w:jc w:val="center"/>
               <w:rPr>
@@ -22876,7 +23118,7 @@
           </w:tcPr>
           <w:p>
             <w:pPr>
-              <w:pStyle w:val="ListParagraph"/>
+              <w:pStyle w:val="Prrafodelista"/>
               <w:ind w:left="0"/>
               <w:rPr>
                 <w:rFonts w:ascii="Calibri" w:hAnsi="Calibri"/>
@@ -22918,7 +23160,7 @@
           </w:tcPr>
           <w:p>
             <w:pPr>
-              <w:pStyle w:val="ListParagraph"/>
+              <w:pStyle w:val="Prrafodelista"/>
               <w:ind w:left="0"/>
               <w:jc w:val="center"/>
               <w:rPr>
@@ -22935,7 +23177,7 @@
           </w:tcPr>
           <w:p>
             <w:pPr>
-              <w:pStyle w:val="ListParagraph"/>
+              <w:pStyle w:val="Prrafodelista"/>
               <w:ind w:left="0"/>
               <w:jc w:val="center"/>
               <w:rPr>
@@ -22952,7 +23194,7 @@
           </w:tcPr>
           <w:p>
             <w:pPr>
-              <w:pStyle w:val="ListParagraph"/>
+              <w:pStyle w:val="Prrafodelista"/>
               <w:ind w:left="0"/>
               <w:jc w:val="center"/>
               <w:rPr>
@@ -22976,7 +23218,7 @@
           </w:tcPr>
           <w:p>
             <w:pPr>
-              <w:pStyle w:val="ListParagraph"/>
+              <w:pStyle w:val="Prrafodelista"/>
               <w:ind w:left="0"/>
               <w:rPr>
                 <w:rFonts w:ascii="Calibri" w:hAnsi="Calibri"/>
@@ -23018,7 +23260,7 @@
           </w:tcPr>
           <w:p>
             <w:pPr>
-              <w:pStyle w:val="ListParagraph"/>
+              <w:pStyle w:val="Prrafodelista"/>
               <w:ind w:left="0"/>
               <w:jc w:val="center"/>
               <w:rPr>
@@ -23035,7 +23277,7 @@
           </w:tcPr>
           <w:p>
             <w:pPr>
-              <w:pStyle w:val="ListParagraph"/>
+              <w:pStyle w:val="Prrafodelista"/>
               <w:ind w:left="0"/>
               <w:jc w:val="center"/>
               <w:rPr>
@@ -23052,7 +23294,7 @@
           </w:tcPr>
           <w:p>
             <w:pPr>
-              <w:pStyle w:val="ListParagraph"/>
+              <w:pStyle w:val="Prrafodelista"/>
               <w:ind w:left="0"/>
               <w:jc w:val="center"/>
               <w:rPr>
@@ -23076,7 +23318,7 @@
           </w:tcPr>
           <w:p>
             <w:pPr>
-              <w:pStyle w:val="ListParagraph"/>
+              <w:pStyle w:val="Prrafodelista"/>
               <w:ind w:left="0"/>
               <w:rPr>
                 <w:rFonts w:ascii="Calibri" w:hAnsi="Calibri"/>
@@ -23117,7 +23359,7 @@
           </w:tcPr>
           <w:p>
             <w:pPr>
-              <w:pStyle w:val="ListParagraph"/>
+              <w:pStyle w:val="Prrafodelista"/>
               <w:ind w:left="0"/>
               <w:jc w:val="center"/>
               <w:rPr>
@@ -23134,7 +23376,7 @@
           </w:tcPr>
           <w:p>
             <w:pPr>
-              <w:pStyle w:val="ListParagraph"/>
+              <w:pStyle w:val="Prrafodelista"/>
               <w:ind w:left="0"/>
               <w:jc w:val="center"/>
               <w:rPr>
@@ -23151,7 +23393,7 @@
           </w:tcPr>
           <w:p>
             <w:pPr>
-              <w:pStyle w:val="ListParagraph"/>
+              <w:pStyle w:val="Prrafodelista"/>
               <w:ind w:left="0"/>
               <w:jc w:val="center"/>
               <w:rPr>
@@ -23175,7 +23417,7 @@
           </w:tcPr>
           <w:p>
             <w:pPr>
-              <w:pStyle w:val="ListParagraph"/>
+              <w:pStyle w:val="Prrafodelista"/>
               <w:ind w:left="0"/>
               <w:rPr>
                 <w:rFonts w:ascii="Calibri" w:hAnsi="Calibri"/>
@@ -23217,7 +23459,7 @@
           </w:tcPr>
           <w:p>
             <w:pPr>
-              <w:pStyle w:val="ListParagraph"/>
+              <w:pStyle w:val="Prrafodelista"/>
               <w:ind w:left="0"/>
               <w:jc w:val="center"/>
               <w:rPr>
@@ -23234,7 +23476,7 @@
           </w:tcPr>
           <w:p>
             <w:pPr>
-              <w:pStyle w:val="ListParagraph"/>
+              <w:pStyle w:val="Prrafodelista"/>
               <w:ind w:left="0"/>
               <w:jc w:val="center"/>
               <w:rPr>
@@ -23251,7 +23493,7 @@
           </w:tcPr>
           <w:p>
             <w:pPr>
-              <w:pStyle w:val="ListParagraph"/>
+              <w:pStyle w:val="Prrafodelista"/>
               <w:ind w:left="0"/>
               <w:jc w:val="center"/>
               <w:rPr>
@@ -23278,7 +23520,7 @@
           </w:tcPr>
           <w:p>
             <w:pPr>
-              <w:pStyle w:val="ListParagraph"/>
+              <w:pStyle w:val="Prrafodelista"/>
               <w:ind w:left="0"/>
               <w:rPr>
                 <w:rFonts w:ascii="Calibri" w:hAnsi="Calibri"/>
@@ -23323,7 +23565,7 @@
           </w:tcPr>
           <w:p>
             <w:pPr>
-              <w:pStyle w:val="ListParagraph"/>
+              <w:pStyle w:val="Prrafodelista"/>
               <w:ind w:left="0"/>
               <w:jc w:val="center"/>
               <w:rPr>
@@ -23348,7 +23590,7 @@
           </w:tcPr>
           <w:p>
             <w:pPr>
-              <w:pStyle w:val="ListParagraph"/>
+              <w:pStyle w:val="Prrafodelista"/>
               <w:ind w:left="0"/>
               <w:jc w:val="center"/>
               <w:rPr>
@@ -23373,7 +23615,7 @@
           </w:tcPr>
           <w:p>
             <w:pPr>
-              <w:pStyle w:val="ListParagraph"/>
+              <w:pStyle w:val="Prrafodelista"/>
               <w:ind w:left="0"/>
               <w:jc w:val="center"/>
               <w:rPr>
@@ -23400,7 +23642,7 @@
           </w:tcPr>
           <w:p>
             <w:pPr>
-              <w:pStyle w:val="ListParagraph"/>
+              <w:pStyle w:val="Prrafodelista"/>
               <w:ind w:left="0"/>
               <w:jc w:val="center"/>
               <w:rPr>
@@ -23414,7 +23656,7 @@
     </w:tbl>
     <w:p>
       <w:pPr>
-        <w:pStyle w:val="ListParagraph"/>
+        <w:pStyle w:val="Prrafodelista"/>
         <w:ind w:left="0"/>
         <w:jc w:val="center"/>
         <w:rPr>
@@ -23426,7 +23668,7 @@
     </w:p>
     <w:p>
       <w:pPr>
-        <w:pStyle w:val="ListParagraph"/>
+        <w:pStyle w:val="Prrafodelista"/>
         <w:ind w:left="0"/>
         <w:jc w:val="both"/>
         <w:rPr>
@@ -23446,7 +23688,7 @@
     </w:p>
     <w:p>
       <w:pPr>
-        <w:pStyle w:val="ListParagraph"/>
+        <w:pStyle w:val="Prrafodelista"/>
         <w:ind w:left="0"/>
         <w:jc w:val="both"/>
         <w:rPr>
@@ -23458,7 +23700,7 @@
     </w:p>
     <w:p>
       <w:pPr>
-        <w:pStyle w:val="ListParagraph"/>
+        <w:pStyle w:val="Prrafodelista"/>
         <w:ind w:left="0"/>
         <w:jc w:val="center"/>
         <w:rPr>
@@ -23563,7 +23805,7 @@
     </w:p>
     <w:tbl>
       <w:tblPr>
-        <w:tblStyle w:val="TableGrid"/>
+        <w:tblStyle w:val="Tablaconcuadrcula"/>
         <w:tblW w:w="0" w:type="auto"/>
         <w:tblBorders>
           <w:top w:val="none" w:sz="0" w:space="0" w:color="auto"/>
@@ -23602,7 +23844,6 @@
                 <w:noProof/>
                 <w:sz w:val="22"/>
                 <w:szCs w:val="22"/>
-                <w:lang w:eastAsia="en-US"/>
               </w:rPr>
               <w:drawing>
                 <wp:inline distT="0" distB="0" distL="0" distR="0">
@@ -23653,7 +23894,7 @@
           </w:p>
           <w:p>
             <w:pPr>
-              <w:pStyle w:val="Caption"/>
+              <w:pStyle w:val="Epgrafe"/>
               <w:spacing w:before="120" w:after="120"/>
               <w:jc w:val="center"/>
               <w:rPr>
@@ -23723,7 +23964,6 @@
                 <w:noProof/>
                 <w:sz w:val="22"/>
                 <w:szCs w:val="22"/>
-                <w:lang w:eastAsia="en-US"/>
               </w:rPr>
               <w:drawing>
                 <wp:inline distT="0" distB="0" distL="0" distR="0">
@@ -23774,7 +24014,7 @@
           </w:p>
           <w:p>
             <w:pPr>
-              <w:pStyle w:val="Caption"/>
+              <w:pStyle w:val="Epgrafe"/>
               <w:spacing w:before="120" w:after="120"/>
               <w:jc w:val="center"/>
               <w:rPr>
@@ -23824,16 +24064,8 @@
               <w:rPr>
                 <w:rFonts w:asciiTheme="minorHAnsi" w:hAnsiTheme="minorHAnsi"/>
               </w:rPr>
-              <w:t xml:space="preserve">. Caso de Uso </w:t>
-            </w:r>
-            <w:proofErr w:type="spellStart"/>
-            <w:r>
-              <w:rPr>
-                <w:rFonts w:asciiTheme="minorHAnsi" w:hAnsiTheme="minorHAnsi"/>
-              </w:rPr>
-              <w:t>Almacen</w:t>
-            </w:r>
-            <w:proofErr w:type="spellEnd"/>
+              <w:t>. Caso de Uso Almacen</w:t>
+            </w:r>
           </w:p>
         </w:tc>
       </w:tr>
@@ -23841,7 +24073,7 @@
     <w:p/>
     <w:tbl>
       <w:tblPr>
-        <w:tblStyle w:val="TableGrid"/>
+        <w:tblStyle w:val="Tablaconcuadrcula"/>
         <w:tblW w:w="0" w:type="auto"/>
         <w:tblBorders>
           <w:top w:val="none" w:sz="0" w:space="0" w:color="auto"/>
@@ -23880,7 +24112,6 @@
                 <w:noProof/>
                 <w:sz w:val="22"/>
                 <w:szCs w:val="22"/>
-                <w:lang w:eastAsia="en-US"/>
               </w:rPr>
               <w:lastRenderedPageBreak/>
               <w:drawing>
@@ -23932,7 +24163,7 @@
           </w:p>
           <w:p>
             <w:pPr>
-              <w:pStyle w:val="Caption"/>
+              <w:pStyle w:val="Epgrafe"/>
               <w:spacing w:before="120" w:after="120"/>
               <w:jc w:val="center"/>
               <w:rPr>
@@ -24002,7 +24233,6 @@
                 <w:noProof/>
                 <w:sz w:val="22"/>
                 <w:szCs w:val="22"/>
-                <w:lang w:eastAsia="en-US"/>
               </w:rPr>
               <w:drawing>
                 <wp:inline distT="0" distB="0" distL="0" distR="0">
@@ -24053,7 +24283,7 @@
           </w:p>
           <w:p>
             <w:pPr>
-              <w:pStyle w:val="Caption"/>
+              <w:pStyle w:val="Epgrafe"/>
               <w:spacing w:before="120" w:after="120"/>
               <w:jc w:val="center"/>
               <w:rPr>
@@ -24120,7 +24350,7 @@
     </w:p>
     <w:tbl>
       <w:tblPr>
-        <w:tblStyle w:val="TableGrid"/>
+        <w:tblStyle w:val="Tablaconcuadrcula"/>
         <w:tblW w:w="0" w:type="auto"/>
         <w:tblBorders>
           <w:top w:val="none" w:sz="0" w:space="0" w:color="auto"/>
@@ -24159,7 +24389,6 @@
                 <w:noProof/>
                 <w:sz w:val="22"/>
                 <w:szCs w:val="22"/>
-                <w:lang w:eastAsia="en-US"/>
               </w:rPr>
               <w:drawing>
                 <wp:inline distT="0" distB="0" distL="0" distR="0">
@@ -24210,7 +24439,7 @@
           </w:p>
           <w:p>
             <w:pPr>
-              <w:pStyle w:val="Caption"/>
+              <w:pStyle w:val="Epgrafe"/>
               <w:spacing w:before="120" w:after="120"/>
               <w:jc w:val="center"/>
               <w:rPr>
@@ -24282,7 +24511,6 @@
                 <w:noProof/>
                 <w:sz w:val="22"/>
                 <w:szCs w:val="22"/>
-                <w:lang w:eastAsia="en-US"/>
               </w:rPr>
               <w:drawing>
                 <wp:inline distT="0" distB="0" distL="0" distR="0">
@@ -24510,27 +24738,7 @@
           <w:szCs w:val="22"/>
           <w:highlight w:val="yellow"/>
         </w:rPr>
-        <w:t>Creo en esta tabla faltan casos de uso no</w:t>
-      </w:r>
-      <w:proofErr w:type="gramStart"/>
-      <w:r>
-        <w:rPr>
-          <w:rFonts w:ascii="Calibri" w:hAnsi="Calibri"/>
-          <w:sz w:val="22"/>
-          <w:szCs w:val="22"/>
-          <w:highlight w:val="yellow"/>
-        </w:rPr>
-        <w:t>?</w:t>
-      </w:r>
-      <w:proofErr w:type="gramEnd"/>
-      <w:r>
-        <w:rPr>
-          <w:rFonts w:ascii="Calibri" w:hAnsi="Calibri"/>
-          <w:sz w:val="22"/>
-          <w:szCs w:val="22"/>
-          <w:highlight w:val="yellow"/>
-        </w:rPr>
-        <w:t>, en los diagramas hay mas</w:t>
+        <w:t>Creo en esta tabla faltan casos de uso no?, en los diagramas hay mas</w:t>
       </w:r>
     </w:p>
     <w:p>
@@ -24544,7 +24752,7 @@
     </w:p>
     <w:p>
       <w:pPr>
-        <w:pStyle w:val="Caption"/>
+        <w:pStyle w:val="Epgrafe"/>
         <w:keepNext/>
         <w:spacing w:after="120"/>
         <w:jc w:val="center"/>
@@ -24598,7 +24806,7 @@
     </w:p>
     <w:tbl>
       <w:tblPr>
-        <w:tblStyle w:val="TableGrid"/>
+        <w:tblStyle w:val="Tablaconcuadrcula"/>
         <w:tblW w:w="0" w:type="auto"/>
         <w:jc w:val="center"/>
         <w:tblCellMar>
@@ -25607,7 +25815,6 @@
           <w:szCs w:val="22"/>
         </w:rPr>
       </w:pPr>
-      <w:proofErr w:type="spellStart"/>
       <w:r>
         <w:rPr>
           <w:rFonts w:ascii="Calibri" w:hAnsi="Calibri"/>
@@ -25615,29 +25822,8 @@
           <w:szCs w:val="22"/>
           <w:highlight w:val="yellow"/>
         </w:rPr>
-        <w:t>Aca</w:t>
+        <w:t>Aca va el análisis de sensibilidad variando cada factor para sacar conclusiones, parecido a lo de cocomo</w:t>
       </w:r>
-      <w:proofErr w:type="spellEnd"/>
-      <w:r>
-        <w:rPr>
-          <w:rFonts w:ascii="Calibri" w:hAnsi="Calibri"/>
-          <w:sz w:val="22"/>
-          <w:szCs w:val="22"/>
-          <w:highlight w:val="yellow"/>
-        </w:rPr>
-        <w:t xml:space="preserve"> va el análisis de sensibilidad variando cada factor para sacar conclusiones, parecido a lo de </w:t>
-      </w:r>
-      <w:proofErr w:type="spellStart"/>
-      <w:r>
-        <w:rPr>
-          <w:rFonts w:ascii="Calibri" w:hAnsi="Calibri"/>
-          <w:sz w:val="22"/>
-          <w:szCs w:val="22"/>
-          <w:highlight w:val="yellow"/>
-        </w:rPr>
-        <w:t>cocomo</w:t>
-      </w:r>
-      <w:proofErr w:type="spellEnd"/>
     </w:p>
     <w:p>
       <w:pPr>
@@ -25671,20 +25857,8 @@
           <w:sz w:val="22"/>
           <w:szCs w:val="22"/>
         </w:rPr>
-        <w:t xml:space="preserve">Recomendación del uso de Use Case </w:t>
+        <w:t>Recomendación del uso de Use Case Points</w:t>
       </w:r>
-      <w:proofErr w:type="spellStart"/>
-      <w:r>
-        <w:rPr>
-          <w:rFonts w:ascii="Calibri" w:hAnsi="Calibri"/>
-          <w:b/>
-          <w:smallCaps/>
-          <w:sz w:val="22"/>
-          <w:szCs w:val="22"/>
-        </w:rPr>
-        <w:t>Points</w:t>
-      </w:r>
-      <w:proofErr w:type="spellEnd"/>
     </w:p>
     <w:p>
       <w:pPr>
@@ -25809,7 +25983,6 @@
           <w:szCs w:val="22"/>
         </w:rPr>
       </w:pPr>
-      <w:proofErr w:type="spellStart"/>
       <w:r>
         <w:rPr>
           <w:rFonts w:ascii="Calibri" w:hAnsi="Calibri"/>
@@ -25817,57 +25990,7 @@
           <w:szCs w:val="22"/>
           <w:highlight w:val="yellow"/>
         </w:rPr>
-        <w:t>Aca</w:t>
-      </w:r>
-      <w:proofErr w:type="spellEnd"/>
-      <w:r>
-        <w:rPr>
-          <w:rFonts w:ascii="Calibri" w:hAnsi="Calibri"/>
-          <w:sz w:val="22"/>
-          <w:szCs w:val="22"/>
-          <w:highlight w:val="yellow"/>
-        </w:rPr>
-        <w:t xml:space="preserve"> va de donde sacamos el Excel para la estimación de </w:t>
-      </w:r>
-      <w:proofErr w:type="spellStart"/>
-      <w:r>
-        <w:rPr>
-          <w:rFonts w:ascii="Calibri" w:hAnsi="Calibri"/>
-          <w:sz w:val="22"/>
-          <w:szCs w:val="22"/>
-          <w:highlight w:val="yellow"/>
-        </w:rPr>
-        <w:t>cocomo</w:t>
-      </w:r>
-      <w:proofErr w:type="spellEnd"/>
-      <w:r>
-        <w:rPr>
-          <w:rFonts w:ascii="Calibri" w:hAnsi="Calibri"/>
-          <w:sz w:val="22"/>
-          <w:szCs w:val="22"/>
-          <w:highlight w:val="yellow"/>
-        </w:rPr>
-        <w:t xml:space="preserve"> y la referencia del </w:t>
-      </w:r>
-      <w:proofErr w:type="spellStart"/>
-      <w:r>
-        <w:rPr>
-          <w:rFonts w:ascii="Calibri" w:hAnsi="Calibri"/>
-          <w:sz w:val="22"/>
-          <w:szCs w:val="22"/>
-          <w:highlight w:val="yellow"/>
-        </w:rPr>
-        <w:t>doc</w:t>
-      </w:r>
-      <w:proofErr w:type="spellEnd"/>
-      <w:r>
-        <w:rPr>
-          <w:rFonts w:ascii="Calibri" w:hAnsi="Calibri"/>
-          <w:sz w:val="22"/>
-          <w:szCs w:val="22"/>
-          <w:highlight w:val="yellow"/>
-        </w:rPr>
-        <w:t xml:space="preserve"> de Meneses</w:t>
+        <w:t>Aca va de donde sacamos el Excel para la estimación de cocomo y la referencia del doc de Meneses</w:t>
       </w:r>
     </w:p>
     <w:p>
@@ -25913,14 +26036,14 @@
 
 <file path=word/endnotes.xml><?xml version="1.0" encoding="utf-8"?>
 <w:endnotes xmlns:ve="http://schemas.openxmlformats.org/markup-compatibility/2006" xmlns:o="urn:schemas-microsoft-com:office:office" xmlns:r="http://schemas.openxmlformats.org/officeDocument/2006/relationships" xmlns:m="http://schemas.openxmlformats.org/officeDocument/2006/math" xmlns:v="urn:schemas-microsoft-com:vml" xmlns:wp="http://schemas.openxmlformats.org/drawingml/2006/wordprocessingDrawing" xmlns:w10="urn:schemas-microsoft-com:office:word" xmlns:w="http://schemas.openxmlformats.org/wordprocessingml/2006/main" xmlns:wne="http://schemas.microsoft.com/office/word/2006/wordml">
-  <w:endnote w:type="separator" w:id="-1">
+  <w:endnote w:type="separator" w:id="0">
     <w:p>
       <w:r>
         <w:separator/>
       </w:r>
     </w:p>
   </w:endnote>
-  <w:endnote w:type="continuationSeparator" w:id="0">
+  <w:endnote w:type="continuationSeparator" w:id="1">
     <w:p>
       <w:r>
         <w:continuationSeparator/>
@@ -25934,7 +26057,7 @@
 <w:ftr xmlns:ve="http://schemas.openxmlformats.org/markup-compatibility/2006" xmlns:o="urn:schemas-microsoft-com:office:office" xmlns:r="http://schemas.openxmlformats.org/officeDocument/2006/relationships" xmlns:m="http://schemas.openxmlformats.org/officeDocument/2006/math" xmlns:v="urn:schemas-microsoft-com:vml" xmlns:wp="http://schemas.openxmlformats.org/drawingml/2006/wordprocessingDrawing" xmlns:w10="urn:schemas-microsoft-com:office:word" xmlns:w="http://schemas.openxmlformats.org/wordprocessingml/2006/main" xmlns:wne="http://schemas.microsoft.com/office/word/2006/wordml">
   <w:p>
     <w:pPr>
-      <w:pStyle w:val="Footer"/>
+      <w:pStyle w:val="Piedepgina"/>
       <w:pBdr>
         <w:bottom w:val="single" w:sz="12" w:space="1" w:color="auto"/>
       </w:pBdr>
@@ -25942,29 +26065,22 @@
   </w:p>
   <w:p>
     <w:pPr>
-      <w:pStyle w:val="Footer"/>
+      <w:pStyle w:val="Piedepgina"/>
       <w:jc w:val="both"/>
     </w:pPr>
-    <w:proofErr w:type="spellStart"/>
     <w:r>
       <w:rPr>
         <w:smallCaps/>
       </w:rPr>
       <w:t>Ingenium</w:t>
     </w:r>
-    <w:proofErr w:type="spellEnd"/>
     <w:r>
-      <w:t xml:space="preserve"> – </w:t>
+      <w:t xml:space="preserve"> – Uniandes</w:t>
     </w:r>
-    <w:proofErr w:type="spellStart"/>
-    <w:r>
-      <w:t>Uniandes</w:t>
-    </w:r>
-    <w:proofErr w:type="spellEnd"/>
   </w:p>
   <w:p>
     <w:pPr>
-      <w:pStyle w:val="Footer"/>
+      <w:pStyle w:val="Piedepgina"/>
       <w:jc w:val="both"/>
     </w:pPr>
     <w:r>
@@ -25984,13 +26100,13 @@
         <w:rPr>
           <w:noProof/>
         </w:rPr>
-        <w:t>4</w:t>
+        <w:t>11</w:t>
       </w:r>
     </w:fldSimple>
   </w:p>
   <w:p>
     <w:pPr>
-      <w:pStyle w:val="Footer"/>
+      <w:pStyle w:val="Piedepgina"/>
       <w:rPr>
         <w:szCs w:val="18"/>
       </w:rPr>
@@ -26001,28 +26117,28 @@
 
 <file path=word/footnotes.xml><?xml version="1.0" encoding="utf-8"?>
 <w:footnotes xmlns:ve="http://schemas.openxmlformats.org/markup-compatibility/2006" xmlns:o="urn:schemas-microsoft-com:office:office" xmlns:r="http://schemas.openxmlformats.org/officeDocument/2006/relationships" xmlns:m="http://schemas.openxmlformats.org/officeDocument/2006/math" xmlns:v="urn:schemas-microsoft-com:vml" xmlns:wp="http://schemas.openxmlformats.org/drawingml/2006/wordprocessingDrawing" xmlns:w10="urn:schemas-microsoft-com:office:word" xmlns:w="http://schemas.openxmlformats.org/wordprocessingml/2006/main" xmlns:wne="http://schemas.microsoft.com/office/word/2006/wordml">
-  <w:footnote w:type="separator" w:id="-1">
+  <w:footnote w:type="separator" w:id="0">
     <w:p>
       <w:r>
         <w:separator/>
       </w:r>
     </w:p>
   </w:footnote>
-  <w:footnote w:type="continuationSeparator" w:id="0">
+  <w:footnote w:type="continuationSeparator" w:id="1">
     <w:p>
       <w:r>
         <w:continuationSeparator/>
       </w:r>
     </w:p>
   </w:footnote>
-  <w:footnote w:id="1">
+  <w:footnote w:id="2">
     <w:p>
       <w:pPr>
-        <w:pStyle w:val="FootnoteText"/>
+        <w:pStyle w:val="Textonotapie"/>
       </w:pPr>
       <w:r>
         <w:rPr>
-          <w:rStyle w:val="FootnoteReference"/>
+          <w:rStyle w:val="Refdenotaalpie"/>
         </w:rPr>
         <w:footnoteRef/>
       </w:r>
@@ -26033,49 +26149,7 @@
         <w:rPr>
           <w:rFonts w:asciiTheme="minorHAnsi" w:hAnsiTheme="minorHAnsi"/>
         </w:rPr>
-        <w:t xml:space="preserve">Tomado del documento csof5101 - enunciadoTallerPuntosFuncionales.pdf, escrito por el Profesor Rafael Meneses </w:t>
-      </w:r>
-      <w:proofErr w:type="spellStart"/>
-      <w:r>
-        <w:rPr>
-          <w:rFonts w:asciiTheme="minorHAnsi" w:hAnsiTheme="minorHAnsi"/>
-        </w:rPr>
-        <w:t>MSc.</w:t>
-      </w:r>
-      <w:proofErr w:type="spellEnd"/>
-      <w:r>
-        <w:rPr>
-          <w:rFonts w:asciiTheme="minorHAnsi" w:hAnsiTheme="minorHAnsi"/>
-        </w:rPr>
-        <w:t xml:space="preserve"> en la clase de Conceptos Avanzados de </w:t>
-      </w:r>
-      <w:proofErr w:type="spellStart"/>
-      <w:r>
-        <w:rPr>
-          <w:rFonts w:asciiTheme="minorHAnsi" w:hAnsiTheme="minorHAnsi"/>
-        </w:rPr>
-        <w:t>Ingenieria</w:t>
-      </w:r>
-      <w:proofErr w:type="spellEnd"/>
-      <w:r>
-        <w:rPr>
-          <w:rFonts w:asciiTheme="minorHAnsi" w:hAnsiTheme="minorHAnsi"/>
-        </w:rPr>
-        <w:t xml:space="preserve"> de Software, </w:t>
-      </w:r>
-      <w:proofErr w:type="spellStart"/>
-      <w:r>
-        <w:rPr>
-          <w:rFonts w:asciiTheme="minorHAnsi" w:hAnsiTheme="minorHAnsi"/>
-        </w:rPr>
-        <w:t>Uniandes</w:t>
-      </w:r>
-      <w:proofErr w:type="spellEnd"/>
-      <w:r>
-        <w:rPr>
-          <w:rFonts w:asciiTheme="minorHAnsi" w:hAnsiTheme="minorHAnsi"/>
-        </w:rPr>
-        <w:t xml:space="preserve"> – ECOS 2011.</w:t>
+        <w:t>Tomado del documento csof5101 - enunciadoTallerPuntosFuncionales.pdf, escrito por el Profesor Rafael Meneses MSc. en la clase de Conceptos Avanzados de Ingenieria de Software, Uniandes – ECOS 2011.</w:t>
       </w:r>
     </w:p>
   </w:footnote>
@@ -26102,7 +26176,6 @@
     <w:r>
       <w:rPr>
         <w:noProof/>
-        <w:lang w:val="en-US" w:eastAsia="en-US"/>
       </w:rPr>
       <w:drawing>
         <wp:anchor distT="0" distB="0" distL="114300" distR="114300" simplePos="0" relativeHeight="251657728" behindDoc="0" locked="0" layoutInCell="1" allowOverlap="0">
@@ -26220,20 +26293,8 @@
         <w:sz w:val="22"/>
         <w:szCs w:val="22"/>
       </w:rPr>
-      <w:t xml:space="preserve">COCOMO y Use Case </w:t>
+      <w:t>COCOMO y Use Case Points</w:t>
     </w:r>
-    <w:proofErr w:type="spellStart"/>
-    <w:r>
-      <w:rPr>
-        <w:rFonts w:ascii="Calibri" w:eastAsia="Times New Roman" w:hAnsi="Calibri" w:cs="Times New Roman"/>
-        <w:b/>
-        <w:color w:val="auto"/>
-        <w:sz w:val="22"/>
-        <w:szCs w:val="22"/>
-      </w:rPr>
-      <w:t>Points</w:t>
-    </w:r>
-    <w:proofErr w:type="spellEnd"/>
   </w:p>
   <w:p>
     <w:pPr>
@@ -26275,7 +26336,7 @@
         <v:path o:extrusionok="f" gradientshapeok="t" o:connecttype="rect"/>
         <o:lock v:ext="edit" aspectratio="t"/>
       </v:shapetype>
-      <v:shape id="_x0000_i1147" type="#_x0000_t75" style="width:240pt;height:80.25pt" o:bullet="t" o:allowoverlap="f">
+      <v:shape id="_x0000_i1039" type="#_x0000_t75" style="width:240pt;height:80.25pt" o:bullet="t" o:allowoverlap="f">
         <v:imagedata r:id="rId1" o:title=""/>
       </v:shape>
     </w:pict>
@@ -30747,7 +30808,7 @@
       <w:color w:val="000000"/>
     </w:rPr>
   </w:style>
-  <w:style w:type="paragraph" w:styleId="Heading1">
+  <w:style w:type="paragraph" w:styleId="Ttulo1">
     <w:name w:val="heading 1"/>
     <w:basedOn w:val="Normal"/>
     <w:next w:val="Normal"/>
@@ -30765,7 +30826,7 @@
       <w:szCs w:val="32"/>
     </w:rPr>
   </w:style>
-  <w:style w:type="paragraph" w:styleId="Heading2">
+  <w:style w:type="paragraph" w:styleId="Ttulo2">
     <w:name w:val="heading 2"/>
     <w:basedOn w:val="Normal"/>
     <w:next w:val="Normal"/>
@@ -30783,7 +30844,7 @@
       <w:szCs w:val="24"/>
     </w:rPr>
   </w:style>
-  <w:style w:type="paragraph" w:styleId="Heading3">
+  <w:style w:type="paragraph" w:styleId="Ttulo3">
     <w:name w:val="heading 3"/>
     <w:basedOn w:val="Normal"/>
     <w:next w:val="Normal"/>
@@ -30801,7 +30862,7 @@
       <w:szCs w:val="22"/>
     </w:rPr>
   </w:style>
-  <w:style w:type="paragraph" w:styleId="Heading4">
+  <w:style w:type="paragraph" w:styleId="Ttulo4">
     <w:name w:val="heading 4"/>
     <w:basedOn w:val="Normal"/>
     <w:next w:val="Normal"/>
@@ -30819,7 +30880,7 @@
       <w:szCs w:val="28"/>
     </w:rPr>
   </w:style>
-  <w:style w:type="paragraph" w:styleId="Heading5">
+  <w:style w:type="paragraph" w:styleId="Ttulo5">
     <w:name w:val="heading 5"/>
     <w:basedOn w:val="Normal"/>
     <w:next w:val="Normal"/>
@@ -30839,7 +30900,7 @@
       <w:szCs w:val="26"/>
     </w:rPr>
   </w:style>
-  <w:style w:type="paragraph" w:styleId="Heading6">
+  <w:style w:type="paragraph" w:styleId="Ttulo6">
     <w:name w:val="heading 6"/>
     <w:basedOn w:val="Normal"/>
     <w:next w:val="Normal"/>
@@ -30858,12 +30919,13 @@
       <w:szCs w:val="22"/>
     </w:rPr>
   </w:style>
-  <w:style w:type="character" w:default="1" w:styleId="DefaultParagraphFont">
+  <w:style w:type="character" w:default="1" w:styleId="Fuentedeprrafopredeter">
     <w:name w:val="Default Paragraph Font"/>
     <w:uiPriority w:val="1"/>
+    <w:semiHidden/>
     <w:unhideWhenUsed/>
   </w:style>
-  <w:style w:type="table" w:default="1" w:styleId="TableNormal">
+  <w:style w:type="table" w:default="1" w:styleId="Tablanormal">
     <w:name w:val="Normal Table"/>
     <w:uiPriority w:val="99"/>
     <w:semiHidden/>
@@ -30879,16 +30941,16 @@
       </w:tblCellMar>
     </w:tblPr>
   </w:style>
-  <w:style w:type="numbering" w:default="1" w:styleId="NoList">
+  <w:style w:type="numbering" w:default="1" w:styleId="Sinlista">
     <w:name w:val="No List"/>
     <w:uiPriority w:val="99"/>
     <w:semiHidden/>
     <w:unhideWhenUsed/>
   </w:style>
-  <w:style w:type="paragraph" w:styleId="Header">
+  <w:style w:type="paragraph" w:styleId="Encabezado">
     <w:name w:val="header"/>
     <w:basedOn w:val="Normal"/>
-    <w:link w:val="HeaderChar"/>
+    <w:link w:val="EncabezadoCar"/>
     <w:rsid w:val="00FF5FC0"/>
     <w:pPr>
       <w:tabs>
@@ -30900,19 +30962,19 @@
       <w:rFonts w:cs="Times New Roman"/>
     </w:rPr>
   </w:style>
-  <w:style w:type="character" w:customStyle="1" w:styleId="HeaderChar">
-    <w:name w:val="Header Char"/>
-    <w:link w:val="Header"/>
+  <w:style w:type="character" w:customStyle="1" w:styleId="EncabezadoCar">
+    <w:name w:val="Encabezado Car"/>
+    <w:link w:val="Encabezado"/>
     <w:rsid w:val="00FF5FC0"/>
     <w:rPr>
       <w:rFonts w:ascii="Arial" w:eastAsia="Arial" w:hAnsi="Arial" w:cs="Arial"/>
       <w:color w:val="000000"/>
     </w:rPr>
   </w:style>
-  <w:style w:type="paragraph" w:styleId="Footer">
+  <w:style w:type="paragraph" w:styleId="Piedepgina">
     <w:name w:val="footer"/>
     <w:basedOn w:val="Normal"/>
-    <w:link w:val="FooterChar"/>
+    <w:link w:val="PiedepginaCar"/>
     <w:rsid w:val="00FF5FC0"/>
     <w:pPr>
       <w:tabs>
@@ -30924,18 +30986,18 @@
       <w:rFonts w:cs="Times New Roman"/>
     </w:rPr>
   </w:style>
-  <w:style w:type="character" w:customStyle="1" w:styleId="FooterChar">
-    <w:name w:val="Footer Char"/>
-    <w:link w:val="Footer"/>
+  <w:style w:type="character" w:customStyle="1" w:styleId="PiedepginaCar">
+    <w:name w:val="Pie de página Car"/>
+    <w:link w:val="Piedepgina"/>
     <w:rsid w:val="00FF5FC0"/>
     <w:rPr>
       <w:rFonts w:ascii="Arial" w:eastAsia="Arial" w:hAnsi="Arial" w:cs="Arial"/>
       <w:color w:val="000000"/>
     </w:rPr>
   </w:style>
-  <w:style w:type="table" w:styleId="TableGrid">
+  <w:style w:type="table" w:styleId="Tablaconcuadrcula">
     <w:name w:val="Table Grid"/>
-    <w:basedOn w:val="TableNormal"/>
+    <w:basedOn w:val="Tablanormal"/>
     <w:uiPriority w:val="59"/>
     <w:rsid w:val="00747F8D"/>
     <w:tblPr>
@@ -30956,9 +31018,9 @@
       </w:tblCellMar>
     </w:tblPr>
   </w:style>
-  <w:style w:type="table" w:styleId="MediumList2-Accent5">
+  <w:style w:type="table" w:styleId="Listamedia2-nfasis5">
     <w:name w:val="Medium List 2 Accent 5"/>
-    <w:basedOn w:val="TableNormal"/>
+    <w:basedOn w:val="Tablanormal"/>
     <w:uiPriority w:val="66"/>
     <w:rsid w:val="001F6BCB"/>
     <w:rPr>
@@ -31081,9 +31143,9 @@
       </w:tcPr>
     </w:tblStylePr>
   </w:style>
-  <w:style w:type="table" w:styleId="MediumList2-Accent1">
+  <w:style w:type="table" w:styleId="Listamedia2-nfasis1">
     <w:name w:val="Medium List 2 Accent 1"/>
-    <w:basedOn w:val="TableNormal"/>
+    <w:basedOn w:val="Tablanormal"/>
     <w:uiPriority w:val="66"/>
     <w:rsid w:val="00103E5A"/>
     <w:rPr>
@@ -31208,7 +31270,7 @@
   </w:style>
   <w:style w:type="table" w:customStyle="1" w:styleId="Cuadrculaclara1">
     <w:name w:val="Cuadrícula clara1"/>
-    <w:basedOn w:val="TableNormal"/>
+    <w:basedOn w:val="Tablanormal"/>
     <w:uiPriority w:val="62"/>
     <w:rsid w:val="00EE510E"/>
     <w:tblPr>
@@ -31335,7 +31397,7 @@
   </w:style>
   <w:style w:type="table" w:customStyle="1" w:styleId="Cuadrculaclara-nfasis11">
     <w:name w:val="Cuadrícula clara - Énfasis 11"/>
-    <w:basedOn w:val="TableNormal"/>
+    <w:basedOn w:val="Tablanormal"/>
     <w:uiPriority w:val="62"/>
     <w:rsid w:val="007F5675"/>
     <w:tblPr>
@@ -31460,9 +31522,9 @@
       </w:tcPr>
     </w:tblStylePr>
   </w:style>
-  <w:style w:type="table" w:styleId="TableContemporary">
+  <w:style w:type="table" w:styleId="Tablamoderna">
     <w:name w:val="Table Contemporary"/>
-    <w:basedOn w:val="TableNormal"/>
+    <w:basedOn w:val="Tablanormal"/>
     <w:rsid w:val="00DE6D93"/>
     <w:tblPr>
       <w:tblStyleRowBandSize w:val="1"/>
@@ -31524,16 +31586,16 @@
       <w:lang w:val="es-ES" w:eastAsia="es-ES"/>
     </w:rPr>
   </w:style>
-  <w:style w:type="character" w:styleId="Hyperlink">
+  <w:style w:type="character" w:styleId="Hipervnculo">
     <w:name w:val="Hyperlink"/>
-    <w:basedOn w:val="DefaultParagraphFont"/>
+    <w:basedOn w:val="Fuentedeprrafopredeter"/>
     <w:rsid w:val="002C67E1"/>
     <w:rPr>
       <w:color w:val="0000FF"/>
       <w:u w:val="single"/>
     </w:rPr>
   </w:style>
-  <w:style w:type="paragraph" w:styleId="Caption">
+  <w:style w:type="paragraph" w:styleId="Epgrafe">
     <w:name w:val="caption"/>
     <w:basedOn w:val="Normal"/>
     <w:next w:val="Normal"/>
@@ -31545,10 +31607,10 @@
       <w:bCs/>
     </w:rPr>
   </w:style>
-  <w:style w:type="paragraph" w:styleId="BalloonText">
+  <w:style w:type="paragraph" w:styleId="Textodeglobo">
     <w:name w:val="Balloon Text"/>
     <w:basedOn w:val="Normal"/>
-    <w:link w:val="BalloonTextChar"/>
+    <w:link w:val="TextodegloboCar"/>
     <w:rsid w:val="00D84A26"/>
     <w:rPr>
       <w:rFonts w:ascii="Tahoma" w:hAnsi="Tahoma" w:cs="Tahoma"/>
@@ -31556,10 +31618,10 @@
       <w:szCs w:val="16"/>
     </w:rPr>
   </w:style>
-  <w:style w:type="character" w:customStyle="1" w:styleId="BalloonTextChar">
-    <w:name w:val="Balloon Text Char"/>
-    <w:basedOn w:val="DefaultParagraphFont"/>
-    <w:link w:val="BalloonText"/>
+  <w:style w:type="character" w:customStyle="1" w:styleId="TextodegloboCar">
+    <w:name w:val="Texto de globo Car"/>
+    <w:basedOn w:val="Fuentedeprrafopredeter"/>
+    <w:link w:val="Textodeglobo"/>
     <w:rsid w:val="00D84A26"/>
     <w:rPr>
       <w:rFonts w:ascii="Tahoma" w:eastAsia="Arial" w:hAnsi="Tahoma" w:cs="Tahoma"/>
@@ -31568,7 +31630,7 @@
       <w:szCs w:val="16"/>
     </w:rPr>
   </w:style>
-  <w:style w:type="paragraph" w:styleId="ListParagraph">
+  <w:style w:type="paragraph" w:styleId="Prrafodelista">
     <w:name w:val="List Paragraph"/>
     <w:basedOn w:val="Normal"/>
     <w:uiPriority w:val="34"/>
@@ -31579,49 +31641,49 @@
       <w:contextualSpacing/>
     </w:pPr>
   </w:style>
-  <w:style w:type="paragraph" w:styleId="FootnoteText">
+  <w:style w:type="paragraph" w:styleId="Textonotapie">
     <w:name w:val="footnote text"/>
     <w:basedOn w:val="Normal"/>
-    <w:link w:val="FootnoteTextChar"/>
+    <w:link w:val="TextonotapieCar"/>
     <w:rsid w:val="00356FB4"/>
   </w:style>
-  <w:style w:type="character" w:customStyle="1" w:styleId="FootnoteTextChar">
-    <w:name w:val="Footnote Text Char"/>
-    <w:basedOn w:val="DefaultParagraphFont"/>
-    <w:link w:val="FootnoteText"/>
+  <w:style w:type="character" w:customStyle="1" w:styleId="TextonotapieCar">
+    <w:name w:val="Texto nota pie Car"/>
+    <w:basedOn w:val="Fuentedeprrafopredeter"/>
+    <w:link w:val="Textonotapie"/>
     <w:rsid w:val="00356FB4"/>
     <w:rPr>
       <w:rFonts w:ascii="Arial" w:eastAsia="Arial" w:hAnsi="Arial" w:cs="Arial"/>
       <w:color w:val="000000"/>
     </w:rPr>
   </w:style>
-  <w:style w:type="character" w:styleId="FootnoteReference">
+  <w:style w:type="character" w:styleId="Refdenotaalpie">
     <w:name w:val="footnote reference"/>
-    <w:basedOn w:val="DefaultParagraphFont"/>
+    <w:basedOn w:val="Fuentedeprrafopredeter"/>
     <w:rsid w:val="00356FB4"/>
     <w:rPr>
       <w:vertAlign w:val="superscript"/>
     </w:rPr>
   </w:style>
-  <w:style w:type="paragraph" w:styleId="EndnoteText">
+  <w:style w:type="paragraph" w:styleId="Textonotaalfinal">
     <w:name w:val="endnote text"/>
     <w:basedOn w:val="Normal"/>
-    <w:link w:val="EndnoteTextChar"/>
+    <w:link w:val="TextonotaalfinalCar"/>
     <w:rsid w:val="00D30867"/>
   </w:style>
-  <w:style w:type="character" w:customStyle="1" w:styleId="EndnoteTextChar">
-    <w:name w:val="Endnote Text Char"/>
-    <w:basedOn w:val="DefaultParagraphFont"/>
-    <w:link w:val="EndnoteText"/>
+  <w:style w:type="character" w:customStyle="1" w:styleId="TextonotaalfinalCar">
+    <w:name w:val="Texto nota al final Car"/>
+    <w:basedOn w:val="Fuentedeprrafopredeter"/>
+    <w:link w:val="Textonotaalfinal"/>
     <w:rsid w:val="00D30867"/>
     <w:rPr>
       <w:rFonts w:ascii="Arial" w:eastAsia="Arial" w:hAnsi="Arial" w:cs="Arial"/>
       <w:color w:val="000000"/>
     </w:rPr>
   </w:style>
-  <w:style w:type="character" w:styleId="EndnoteReference">
+  <w:style w:type="character" w:styleId="Refdenotaalfinal">
     <w:name w:val="endnote reference"/>
-    <w:basedOn w:val="DefaultParagraphFont"/>
+    <w:basedOn w:val="Fuentedeprrafopredeter"/>
     <w:rsid w:val="00D30867"/>
     <w:rPr>
       <w:vertAlign w:val="superscript"/>
@@ -31633,7 +31695,7 @@
 <file path=word/charts/chart1.xml><?xml version="1.0" encoding="utf-8"?>
 <c:chartSpace xmlns:c="http://schemas.openxmlformats.org/drawingml/2006/chart" xmlns:a="http://schemas.openxmlformats.org/drawingml/2006/main" xmlns:r="http://schemas.openxmlformats.org/officeDocument/2006/relationships">
   <c:date1904 val="1"/>
-  <c:lang val="en-US"/>
+  <c:lang val="es-CO"/>
   <c:chart>
     <c:title>
       <c:tx>
@@ -31642,7 +31704,7 @@
           <a:lstStyle/>
           <a:p>
             <a:pPr>
-              <a:defRPr/>
+              <a:defRPr lang="en-US"/>
             </a:pPr>
             <a:r>
               <a:rPr lang="es-CO"/>
@@ -31843,7 +31905,7 @@
                   <c:v>123.1</c:v>
                 </c:pt>
                 <c:pt idx="1">
-                  <c:v>126.91000000000007</c:v>
+                  <c:v>126.9100000000001</c:v>
                 </c:pt>
                 <c:pt idx="2">
                   <c:v>118.36999999999999</c:v>
@@ -31852,7 +31914,7 @@
                   <c:v>132.58000000000001</c:v>
                 </c:pt>
                 <c:pt idx="4">
-                  <c:v>119.94000000000007</c:v>
+                  <c:v>119.9400000000001</c:v>
                 </c:pt>
               </c:numCache>
             </c:numRef>
@@ -31932,11 +31994,11 @@
           </c:spPr>
         </c:hiLowLines>
         <c:marker val="1"/>
-        <c:axId val="134542464"/>
-        <c:axId val="134591232"/>
+        <c:axId val="90713088"/>
+        <c:axId val="90739840"/>
       </c:lineChart>
       <c:catAx>
-        <c:axId val="134542464"/>
+        <c:axId val="90713088"/>
         <c:scaling>
           <c:orientation val="minMax"/>
         </c:scaling>
@@ -31950,7 +32012,7 @@
               <a:lstStyle/>
               <a:p>
                 <a:pPr>
-                  <a:defRPr/>
+                  <a:defRPr lang="en-US"/>
                 </a:pPr>
                 <a:r>
                   <a:rPr lang="es-CO"/>
@@ -31963,14 +32025,24 @@
         <c:numFmt formatCode="General" sourceLinked="1"/>
         <c:majorTickMark val="none"/>
         <c:tickLblPos val="nextTo"/>
-        <c:crossAx val="134591232"/>
+        <c:txPr>
+          <a:bodyPr/>
+          <a:lstStyle/>
+          <a:p>
+            <a:pPr>
+              <a:defRPr lang="en-US"/>
+            </a:pPr>
+            <a:endParaRPr lang="es-CO"/>
+          </a:p>
+        </c:txPr>
+        <c:crossAx val="90739840"/>
         <c:crosses val="autoZero"/>
         <c:auto val="1"/>
         <c:lblAlgn val="ctr"/>
         <c:lblOffset val="100"/>
       </c:catAx>
       <c:valAx>
-        <c:axId val="134591232"/>
+        <c:axId val="90739840"/>
         <c:scaling>
           <c:orientation val="minMax"/>
           <c:max val="145"/>
@@ -31986,7 +32058,7 @@
               <a:lstStyle/>
               <a:p>
                 <a:pPr>
-                  <a:defRPr/>
+                  <a:defRPr lang="en-US"/>
                 </a:pPr>
                 <a:r>
                   <a:rPr lang="es-CO"/>
@@ -31998,7 +32070,17 @@
         </c:title>
         <c:numFmt formatCode="0.00" sourceLinked="1"/>
         <c:tickLblPos val="nextTo"/>
-        <c:crossAx val="134542464"/>
+        <c:txPr>
+          <a:bodyPr/>
+          <a:lstStyle/>
+          <a:p>
+            <a:pPr>
+              <a:defRPr lang="en-US"/>
+            </a:pPr>
+            <a:endParaRPr lang="es-CO"/>
+          </a:p>
+        </c:txPr>
+        <c:crossAx val="90713088"/>
         <c:crosses val="autoZero"/>
         <c:crossBetween val="between"/>
       </c:valAx>
@@ -32006,10 +32088,30 @@
         <c:showHorzBorder val="1"/>
         <c:showVertBorder val="1"/>
         <c:showOutline val="1"/>
+        <c:txPr>
+          <a:bodyPr/>
+          <a:lstStyle/>
+          <a:p>
+            <a:pPr rtl="0">
+              <a:defRPr lang="en-US"/>
+            </a:pPr>
+            <a:endParaRPr lang="es-CO"/>
+          </a:p>
+        </c:txPr>
       </c:dTable>
     </c:plotArea>
     <c:legend>
       <c:legendPos val="b"/>
+      <c:txPr>
+        <a:bodyPr/>
+        <a:lstStyle/>
+        <a:p>
+          <a:pPr>
+            <a:defRPr lang="en-US"/>
+          </a:pPr>
+          <a:endParaRPr lang="es-CO"/>
+        </a:p>
+      </c:txPr>
     </c:legend>
     <c:plotVisOnly val="1"/>
   </c:chart>
@@ -32025,7 +32127,7 @@
       <a:pPr>
         <a:defRPr sz="900"/>
       </a:pPr>
-      <a:endParaRPr lang="en-US"/>
+      <a:endParaRPr lang="es-CO"/>
     </a:p>
   </c:txPr>
   <c:externalData r:id="rId1"/>
@@ -32035,7 +32137,7 @@
 <file path=word/charts/chart2.xml><?xml version="1.0" encoding="utf-8"?>
 <c:chartSpace xmlns:c="http://schemas.openxmlformats.org/drawingml/2006/chart" xmlns:a="http://schemas.openxmlformats.org/drawingml/2006/main" xmlns:r="http://schemas.openxmlformats.org/officeDocument/2006/relationships">
   <c:date1904 val="1"/>
-  <c:lang val="en-US"/>
+  <c:lang val="es-CO"/>
   <c:chart>
     <c:title>
       <c:tx>
@@ -32044,7 +32146,7 @@
           <a:lstStyle/>
           <a:p>
             <a:pPr>
-              <a:defRPr sz="1200"/>
+              <a:defRPr lang="en-US" sz="1200"/>
             </a:pPr>
             <a:r>
               <a:rPr lang="es-CO" sz="1200"/>
@@ -32298,7 +32400,7 @@
                   <c:v>142.07</c:v>
                 </c:pt>
                 <c:pt idx="3">
-                  <c:v>135.82000000000014</c:v>
+                  <c:v>135.82000000000019</c:v>
                 </c:pt>
                 <c:pt idx="4">
                   <c:v>130.1</c:v>
@@ -32322,10 +32424,10 @@
                   <c:v>140.44999999999999</c:v>
                 </c:pt>
                 <c:pt idx="11">
-                  <c:v>135.82000000000014</c:v>
+                  <c:v>135.82000000000019</c:v>
                 </c:pt>
                 <c:pt idx="12">
-                  <c:v>135.82000000000014</c:v>
+                  <c:v>135.82000000000019</c:v>
                 </c:pt>
                 <c:pt idx="13">
                   <c:v>152.59</c:v>
@@ -32451,10 +32553,10 @@
                   <c:v>123.6</c:v>
                 </c:pt>
                 <c:pt idx="8">
-                  <c:v>206.48000000000013</c:v>
+                  <c:v>206.48000000000019</c:v>
                 </c:pt>
                 <c:pt idx="9">
-                  <c:v>171.35000000000014</c:v>
+                  <c:v>171.35000000000019</c:v>
                 </c:pt>
                 <c:pt idx="10">
                   <c:v>188.2</c:v>
@@ -32627,11 +32729,11 @@
           </c:spPr>
         </c:hiLowLines>
         <c:marker val="1"/>
-        <c:axId val="161118080"/>
-        <c:axId val="161121024"/>
+        <c:axId val="90834432"/>
+        <c:axId val="90836352"/>
       </c:lineChart>
       <c:catAx>
-        <c:axId val="161118080"/>
+        <c:axId val="90834432"/>
         <c:scaling>
           <c:orientation val="minMax"/>
         </c:scaling>
@@ -32645,7 +32747,7 @@
               <a:lstStyle/>
               <a:p>
                 <a:pPr>
-                  <a:defRPr sz="1100"/>
+                  <a:defRPr lang="en-US" sz="1100"/>
                 </a:pPr>
                 <a:r>
                   <a:rPr lang="es-CO" sz="1100"/>
@@ -32658,14 +32760,24 @@
         <c:numFmt formatCode="General" sourceLinked="1"/>
         <c:majorTickMark val="none"/>
         <c:tickLblPos val="nextTo"/>
-        <c:crossAx val="161121024"/>
+        <c:txPr>
+          <a:bodyPr/>
+          <a:lstStyle/>
+          <a:p>
+            <a:pPr>
+              <a:defRPr lang="en-US"/>
+            </a:pPr>
+            <a:endParaRPr lang="es-CO"/>
+          </a:p>
+        </c:txPr>
+        <c:crossAx val="90836352"/>
         <c:crosses val="autoZero"/>
         <c:auto val="1"/>
         <c:lblAlgn val="ctr"/>
         <c:lblOffset val="100"/>
       </c:catAx>
       <c:valAx>
-        <c:axId val="161121024"/>
+        <c:axId val="90836352"/>
         <c:scaling>
           <c:orientation val="minMax"/>
           <c:max val="260"/>
@@ -32681,7 +32793,7 @@
               <a:lstStyle/>
               <a:p>
                 <a:pPr>
-                  <a:defRPr sz="1100"/>
+                  <a:defRPr lang="en-US" sz="1100"/>
                 </a:pPr>
                 <a:r>
                   <a:rPr lang="es-CO" sz="1100"/>
@@ -32693,7 +32805,17 @@
         </c:title>
         <c:numFmt formatCode="General" sourceLinked="1"/>
         <c:tickLblPos val="nextTo"/>
-        <c:crossAx val="161118080"/>
+        <c:txPr>
+          <a:bodyPr/>
+          <a:lstStyle/>
+          <a:p>
+            <a:pPr>
+              <a:defRPr lang="en-US"/>
+            </a:pPr>
+            <a:endParaRPr lang="es-CO"/>
+          </a:p>
+        </c:txPr>
+        <c:crossAx val="90834432"/>
         <c:crosses val="autoZero"/>
         <c:crossBetween val="between"/>
       </c:valAx>
@@ -32706,15 +32828,25 @@
           <a:lstStyle/>
           <a:p>
             <a:pPr rtl="0">
-              <a:defRPr sz="800"/>
+              <a:defRPr lang="en-US" sz="800"/>
             </a:pPr>
-            <a:endParaRPr lang="en-US"/>
+            <a:endParaRPr lang="es-CO"/>
           </a:p>
         </c:txPr>
       </c:dTable>
     </c:plotArea>
     <c:legend>
       <c:legendPos val="b"/>
+      <c:txPr>
+        <a:bodyPr/>
+        <a:lstStyle/>
+        <a:p>
+          <a:pPr>
+            <a:defRPr lang="en-US"/>
+          </a:pPr>
+          <a:endParaRPr lang="es-CO"/>
+        </a:p>
+      </c:txPr>
     </c:legend>
     <c:plotVisOnly val="1"/>
   </c:chart>

</xml_diff>